<commit_message>
Correcting main branch with 2nd edition content
</commit_message>
<xml_diff>
--- a/text/AuthorBio.docx
+++ b/text/AuthorBio.docx
@@ -1,6 +1,6 @@
 
 <file path=word/document.xml><?xml version="1.0" encoding="utf-8"?>
-<w:document xmlns:wpc="http://schemas.microsoft.com/office/word/2010/wordprocessingCanvas" xmlns:mc="http://schemas.openxmlformats.org/markup-compatibility/2006" xmlns:o="urn:schemas-microsoft-com:office:office" xmlns:r="http://schemas.openxmlformats.org/officeDocument/2006/relationships" xmlns:m="http://schemas.openxmlformats.org/officeDocument/2006/math" xmlns:v="urn:schemas-microsoft-com:vml" xmlns:wp14="http://schemas.microsoft.com/office/word/2010/wordprocessingDrawing" xmlns:wp="http://schemas.openxmlformats.org/drawingml/2006/wordprocessingDrawing" xmlns:w10="urn:schemas-microsoft-com:office:word" xmlns:w="http://schemas.openxmlformats.org/wordprocessingml/2006/main" xmlns:w14="http://schemas.microsoft.com/office/word/2010/wordml" xmlns:wpg="http://schemas.microsoft.com/office/word/2010/wordprocessingGroup" xmlns:wpi="http://schemas.microsoft.com/office/word/2010/wordprocessingInk" xmlns:wne="http://schemas.microsoft.com/office/word/2006/wordml" xmlns:wps="http://schemas.microsoft.com/office/word/2010/wordprocessingShape" mc:Ignorable="w14 wp14">
+<w:document xmlns:wpc="http://schemas.microsoft.com/office/word/2010/wordprocessingCanvas" xmlns:mc="http://schemas.openxmlformats.org/markup-compatibility/2006" xmlns:o="urn:schemas-microsoft-com:office:office" xmlns:r="http://schemas.openxmlformats.org/officeDocument/2006/relationships" xmlns:m="http://schemas.openxmlformats.org/officeDocument/2006/math" xmlns:v="urn:schemas-microsoft-com:vml" xmlns:wp14="http://schemas.microsoft.com/office/word/2010/wordprocessingDrawing" xmlns:wp="http://schemas.openxmlformats.org/drawingml/2006/wordprocessingDrawing" xmlns:w10="urn:schemas-microsoft-com:office:word" xmlns:w="http://schemas.openxmlformats.org/wordprocessingml/2006/main" xmlns:w14="http://schemas.microsoft.com/office/word/2010/wordml" xmlns:w15="http://schemas.microsoft.com/office/word/2012/wordml" xmlns:wpg="http://schemas.microsoft.com/office/word/2010/wordprocessingGroup" xmlns:wpi="http://schemas.microsoft.com/office/word/2010/wordprocessingInk" xmlns:wne="http://schemas.microsoft.com/office/word/2006/wordml" xmlns:wps="http://schemas.microsoft.com/office/word/2010/wordprocessingShape" mc:Ignorable="w14 w15 wp14">
   <w:body>
     <w:p>
       <w:pPr>
@@ -11,9 +11,15 @@
       </w:r>
     </w:p>
     <w:p>
+      <w:pPr>
+        <w:suppressAutoHyphens/>
+      </w:pPr>
       <w:r>
         <w:rPr>
+          <w:rFonts w:ascii="Segoe" w:hAnsi="Segoe"/>
           <w:noProof/>
+          <w:sz w:val="18"/>
+          <w:szCs w:val="18"/>
         </w:rPr>
         <w:drawing>
           <wp:anchor distT="0" distB="0" distL="114300" distR="114300" simplePos="0" relativeHeight="251659264" behindDoc="0" locked="0" layoutInCell="1" allowOverlap="1" wp14:anchorId="34FCA96A" wp14:editId="5BFC1A27">
@@ -41,7 +47,7 @@
                     </pic:cNvPicPr>
                   </pic:nvPicPr>
                   <pic:blipFill>
-                    <a:blip r:embed="rId9">
+                    <a:blip r:embed="rId8">
                       <a:extLst>
                         <a:ext uri="{28A0092B-C50C-407E-A947-70E740481C1C}">
                           <a14:useLocalDpi xmlns:a14="http://schemas.microsoft.com/office/drawing/2010/main" val="0"/>
@@ -73,100 +79,246 @@
         </w:drawing>
       </w:r>
       <w:r>
-        <w:t>Kraig Brockschmidt has worked with Microsoft since 1988, focusing primarily on helping deve</w:t>
-      </w:r>
-      <w:r>
-        <w:t>l</w:t>
-      </w:r>
-      <w:r>
-        <w:t>opers through writing, education, public speaking, and direct engag</w:t>
-      </w:r>
-      <w:r>
-        <w:t>e</w:t>
-      </w:r>
-      <w:r>
-        <w:t>ment. Kraig is currently a Senior Program Manager in the Windows Ecosystem team working directly with key partners</w:t>
-      </w:r>
-      <w:r>
-        <w:t xml:space="preserve"> on building apps for Windows 8</w:t>
-      </w:r>
-      <w:r>
-        <w:t xml:space="preserve"> and bringing knowledge gained in that ex</w:t>
-      </w:r>
-      <w:bookmarkStart w:id="0" w:name="_GoBack"/>
-      <w:bookmarkEnd w:id="0"/>
-      <w:r>
-        <w:t>perience to the wider deve</w:t>
-      </w:r>
-      <w:r>
-        <w:t>l</w:t>
-      </w:r>
-      <w:r>
-        <w:t xml:space="preserve">oper community. His other books include </w:t>
-      </w:r>
-      <w:r>
         <w:rPr>
+          <w:rFonts w:ascii="Segoe" w:hAnsi="Segoe"/>
+          <w:sz w:val="18"/>
+          <w:szCs w:val="18"/>
+        </w:rPr>
+        <w:t>Kraig</w:t>
+      </w:r>
+      <w:r>
+        <w:t xml:space="preserve"> </w:t>
+      </w:r>
+      <w:r>
+        <w:rPr>
+          <w:rFonts w:ascii="Segoe" w:hAnsi="Segoe"/>
+          <w:sz w:val="18"/>
+          <w:szCs w:val="18"/>
+        </w:rPr>
+        <w:t xml:space="preserve">Brockschmidt has worked with Microsoft since 1988, focusing primarily on helping developers through writing, education, public speaking, and direct engagement. Kraig is currently a Senior Program Manager in the Windows Ecosystem team working directly with </w:t>
+      </w:r>
+      <w:r>
+        <w:rPr>
+          <w:rFonts w:ascii="Segoe" w:hAnsi="Segoe"/>
+          <w:sz w:val="18"/>
+          <w:szCs w:val="18"/>
+        </w:rPr>
+        <w:t xml:space="preserve">the developer community as well as </w:t>
+      </w:r>
+      <w:r>
+        <w:rPr>
+          <w:rFonts w:ascii="Segoe" w:hAnsi="Segoe"/>
+          <w:sz w:val="18"/>
+          <w:szCs w:val="18"/>
+        </w:rPr>
+        <w:t>key partners on building apps for Windows</w:t>
+      </w:r>
+      <w:r>
+        <w:rPr>
+          <w:rFonts w:ascii="Segoe" w:hAnsi="Segoe"/>
+          <w:sz w:val="18"/>
+          <w:szCs w:val="18"/>
+        </w:rPr>
+        <w:t xml:space="preserve">. Through work like </w:t>
+      </w:r>
+      <w:r>
+        <w:rPr>
+          <w:rFonts w:ascii="Segoe" w:hAnsi="Segoe"/>
+          <w:i/>
+          <w:sz w:val="18"/>
+          <w:szCs w:val="18"/>
+        </w:rPr>
+        <w:t>Programming Windows Store</w:t>
+      </w:r>
+      <w:r>
+        <w:rPr>
+          <w:rFonts w:ascii="Segoe" w:hAnsi="Segoe"/>
+          <w:i/>
+          <w:sz w:val="18"/>
+          <w:szCs w:val="18"/>
+        </w:rPr>
+        <w:t xml:space="preserve"> Apps in HTML, CSS, and JavaScript, </w:t>
+      </w:r>
+      <w:r>
+        <w:rPr>
+          <w:rFonts w:ascii="Segoe" w:hAnsi="Segoe"/>
+          <w:sz w:val="18"/>
+          <w:szCs w:val="18"/>
+        </w:rPr>
+        <w:t xml:space="preserve">he </w:t>
+      </w:r>
+      <w:r>
+        <w:rPr>
+          <w:rFonts w:ascii="Segoe" w:hAnsi="Segoe"/>
+          <w:sz w:val="18"/>
+          <w:szCs w:val="18"/>
+        </w:rPr>
+        <w:t>bring</w:t>
+      </w:r>
+      <w:r>
+        <w:rPr>
+          <w:rFonts w:ascii="Segoe" w:hAnsi="Segoe"/>
+          <w:sz w:val="18"/>
+          <w:szCs w:val="18"/>
+        </w:rPr>
+        <w:t xml:space="preserve">s the </w:t>
+      </w:r>
+      <w:r>
+        <w:rPr>
+          <w:rFonts w:ascii="Segoe" w:hAnsi="Segoe"/>
+          <w:sz w:val="18"/>
+          <w:szCs w:val="18"/>
+        </w:rPr>
+        <w:t xml:space="preserve">knowledge gained </w:t>
+      </w:r>
+      <w:r>
+        <w:rPr>
+          <w:rFonts w:ascii="Segoe" w:hAnsi="Segoe"/>
+          <w:sz w:val="18"/>
+          <w:szCs w:val="18"/>
+        </w:rPr>
+        <w:t xml:space="preserve">through that direct </w:t>
+      </w:r>
+      <w:r>
+        <w:rPr>
+          <w:rFonts w:ascii="Segoe" w:hAnsi="Segoe"/>
+          <w:sz w:val="18"/>
+          <w:szCs w:val="18"/>
+        </w:rPr>
+        <w:t xml:space="preserve">experience to the </w:t>
+      </w:r>
+      <w:r>
+        <w:rPr>
+          <w:rFonts w:ascii="Segoe" w:hAnsi="Segoe"/>
+          <w:sz w:val="18"/>
+          <w:szCs w:val="18"/>
+        </w:rPr>
+        <w:t xml:space="preserve">worldwide </w:t>
+      </w:r>
+      <w:r>
+        <w:rPr>
+          <w:rFonts w:ascii="Segoe" w:hAnsi="Segoe"/>
+          <w:sz w:val="18"/>
+          <w:szCs w:val="18"/>
+        </w:rPr>
+        <w:t xml:space="preserve">developer </w:t>
+      </w:r>
+      <w:r>
+        <w:rPr>
+          <w:rFonts w:ascii="Segoe" w:hAnsi="Segoe"/>
+          <w:sz w:val="18"/>
+          <w:szCs w:val="18"/>
+        </w:rPr>
+        <w:t>audience</w:t>
+      </w:r>
+      <w:r>
+        <w:rPr>
+          <w:rFonts w:ascii="Segoe" w:hAnsi="Segoe"/>
+          <w:sz w:val="18"/>
+          <w:szCs w:val="18"/>
+        </w:rPr>
+        <w:t xml:space="preserve">. His other books include </w:t>
+      </w:r>
+      <w:r>
+        <w:rPr>
+          <w:rFonts w:ascii="Segoe" w:hAnsi="Segoe"/>
           <w:i/>
           <w:iCs/>
+          <w:sz w:val="18"/>
+          <w:szCs w:val="18"/>
         </w:rPr>
         <w:t>Inside OLE</w:t>
       </w:r>
       <w:r>
-        <w:t xml:space="preserve"> (two ed</w:t>
-      </w:r>
-      <w:r>
-        <w:t>i</w:t>
-      </w:r>
-      <w:r>
-        <w:t xml:space="preserve">tions), </w:t>
-      </w:r>
-      <w:r>
         <w:rPr>
+          <w:rFonts w:ascii="Segoe" w:hAnsi="Segoe"/>
+          <w:sz w:val="18"/>
+          <w:szCs w:val="18"/>
+        </w:rPr>
+        <w:t xml:space="preserve"> (two editions), </w:t>
+      </w:r>
+      <w:r>
+        <w:rPr>
+          <w:rFonts w:ascii="Segoe" w:hAnsi="Segoe"/>
           <w:i/>
           <w:iCs/>
+          <w:sz w:val="18"/>
+          <w:szCs w:val="18"/>
         </w:rPr>
         <w:t>Mystic Microsoft</w:t>
       </w:r>
       <w:r>
+        <w:rPr>
+          <w:rFonts w:ascii="Segoe" w:hAnsi="Segoe"/>
+          <w:sz w:val="18"/>
+          <w:szCs w:val="18"/>
+        </w:rPr>
         <w:t xml:space="preserve">, </w:t>
       </w:r>
       <w:r>
         <w:rPr>
+          <w:rFonts w:ascii="Segoe" w:hAnsi="Segoe"/>
           <w:i/>
           <w:iCs/>
+          <w:sz w:val="18"/>
+          <w:szCs w:val="18"/>
         </w:rPr>
         <w:t xml:space="preserve">The Harmonium Handbook, </w:t>
       </w:r>
       <w:r>
+        <w:rPr>
+          <w:rFonts w:ascii="Segoe" w:hAnsi="Segoe"/>
+          <w:sz w:val="18"/>
+          <w:szCs w:val="18"/>
+        </w:rPr>
         <w:t xml:space="preserve">and </w:t>
       </w:r>
       <w:r>
         <w:rPr>
+          <w:rFonts w:ascii="Segoe" w:hAnsi="Segoe"/>
           <w:i/>
           <w:iCs/>
+          <w:sz w:val="18"/>
+          <w:szCs w:val="18"/>
         </w:rPr>
         <w:t xml:space="preserve">Finding Focus. </w:t>
       </w:r>
       <w:r>
+        <w:rPr>
+          <w:rFonts w:ascii="Segoe" w:hAnsi="Segoe"/>
+          <w:sz w:val="18"/>
+          <w:szCs w:val="18"/>
+        </w:rPr>
         <w:t xml:space="preserve">His website is </w:t>
       </w:r>
-      <w:hyperlink r:id="rId10" w:history="1">
+      <w:hyperlink r:id="rId9" w:history="1">
         <w:r>
           <w:rPr>
             <w:rStyle w:val="Hyperlink"/>
+            <w:rFonts w:ascii="Segoe" w:hAnsi="Segoe"/>
             <w:color w:val="1F497D"/>
+            <w:sz w:val="18"/>
+            <w:szCs w:val="18"/>
           </w:rPr>
           <w:t>www.kraigbrockschmidt.com</w:t>
         </w:r>
       </w:hyperlink>
       <w:r>
+        <w:rPr>
+          <w:rFonts w:ascii="Segoe" w:hAnsi="Segoe"/>
+          <w:sz w:val="18"/>
+          <w:szCs w:val="18"/>
+        </w:rPr>
         <w:t>.</w:t>
       </w:r>
     </w:p>
-    <w:p/>
+    <w:p>
+      <w:bookmarkStart w:id="0" w:name="_GoBack"/>
+      <w:bookmarkEnd w:id="0"/>
+    </w:p>
     <w:sectPr>
       <w:pgSz w:w="10620" w:h="12960"/>
-      <w:pgMar w:top="1066" w:right="840" w:bottom="907" w:left="1200" w:header="720" w:footer="720" w:gutter="0"/>
+      <w:pgMar w:top="1066" w:right="835" w:bottom="907" w:left="1195" w:header="720" w:footer="720" w:gutter="0"/>
       <w:cols w:space="720"/>
       <w:noEndnote/>
       <w:titlePg/>
@@ -176,7 +328,7 @@
 </file>
 
 <file path=word/endnotes.xml><?xml version="1.0" encoding="utf-8"?>
-<w:endnotes xmlns:wpc="http://schemas.microsoft.com/office/word/2010/wordprocessingCanvas" xmlns:mc="http://schemas.openxmlformats.org/markup-compatibility/2006" xmlns:o="urn:schemas-microsoft-com:office:office" xmlns:r="http://schemas.openxmlformats.org/officeDocument/2006/relationships" xmlns:m="http://schemas.openxmlformats.org/officeDocument/2006/math" xmlns:v="urn:schemas-microsoft-com:vml" xmlns:wp14="http://schemas.microsoft.com/office/word/2010/wordprocessingDrawing" xmlns:wp="http://schemas.openxmlformats.org/drawingml/2006/wordprocessingDrawing" xmlns:w10="urn:schemas-microsoft-com:office:word" xmlns:w="http://schemas.openxmlformats.org/wordprocessingml/2006/main" xmlns:w14="http://schemas.microsoft.com/office/word/2010/wordml" xmlns:wpg="http://schemas.microsoft.com/office/word/2010/wordprocessingGroup" xmlns:wpi="http://schemas.microsoft.com/office/word/2010/wordprocessingInk" xmlns:wne="http://schemas.microsoft.com/office/word/2006/wordml" xmlns:wps="http://schemas.microsoft.com/office/word/2010/wordprocessingShape" mc:Ignorable="w14 wp14">
+<w:endnotes xmlns:wpc="http://schemas.microsoft.com/office/word/2010/wordprocessingCanvas" xmlns:mc="http://schemas.openxmlformats.org/markup-compatibility/2006" xmlns:o="urn:schemas-microsoft-com:office:office" xmlns:r="http://schemas.openxmlformats.org/officeDocument/2006/relationships" xmlns:m="http://schemas.openxmlformats.org/officeDocument/2006/math" xmlns:v="urn:schemas-microsoft-com:vml" xmlns:wp14="http://schemas.microsoft.com/office/word/2010/wordprocessingDrawing" xmlns:wp="http://schemas.openxmlformats.org/drawingml/2006/wordprocessingDrawing" xmlns:w10="urn:schemas-microsoft-com:office:word" xmlns:w="http://schemas.openxmlformats.org/wordprocessingml/2006/main" xmlns:w14="http://schemas.microsoft.com/office/word/2010/wordml" xmlns:w15="http://schemas.microsoft.com/office/word/2012/wordml" xmlns:wpg="http://schemas.microsoft.com/office/word/2010/wordprocessingGroup" xmlns:wpi="http://schemas.microsoft.com/office/word/2010/wordprocessingInk" xmlns:wne="http://schemas.microsoft.com/office/word/2006/wordml" xmlns:wps="http://schemas.microsoft.com/office/word/2010/wordprocessingShape" mc:Ignorable="w14 w15 wp14">
   <w:endnote w:type="separator" w:id="-1">
     <w:p>
       <w:r>
@@ -195,7 +347,7 @@
 </file>
 
 <file path=word/footnotes.xml><?xml version="1.0" encoding="utf-8"?>
-<w:footnotes xmlns:wpc="http://schemas.microsoft.com/office/word/2010/wordprocessingCanvas" xmlns:mc="http://schemas.openxmlformats.org/markup-compatibility/2006" xmlns:o="urn:schemas-microsoft-com:office:office" xmlns:r="http://schemas.openxmlformats.org/officeDocument/2006/relationships" xmlns:m="http://schemas.openxmlformats.org/officeDocument/2006/math" xmlns:v="urn:schemas-microsoft-com:vml" xmlns:wp14="http://schemas.microsoft.com/office/word/2010/wordprocessingDrawing" xmlns:wp="http://schemas.openxmlformats.org/drawingml/2006/wordprocessingDrawing" xmlns:w10="urn:schemas-microsoft-com:office:word" xmlns:w="http://schemas.openxmlformats.org/wordprocessingml/2006/main" xmlns:w14="http://schemas.microsoft.com/office/word/2010/wordml" xmlns:wpg="http://schemas.microsoft.com/office/word/2010/wordprocessingGroup" xmlns:wpi="http://schemas.microsoft.com/office/word/2010/wordprocessingInk" xmlns:wne="http://schemas.microsoft.com/office/word/2006/wordml" xmlns:wps="http://schemas.microsoft.com/office/word/2010/wordprocessingShape" mc:Ignorable="w14 wp14">
+<w:footnotes xmlns:wpc="http://schemas.microsoft.com/office/word/2010/wordprocessingCanvas" xmlns:mc="http://schemas.openxmlformats.org/markup-compatibility/2006" xmlns:o="urn:schemas-microsoft-com:office:office" xmlns:r="http://schemas.openxmlformats.org/officeDocument/2006/relationships" xmlns:m="http://schemas.openxmlformats.org/officeDocument/2006/math" xmlns:v="urn:schemas-microsoft-com:vml" xmlns:wp14="http://schemas.microsoft.com/office/word/2010/wordprocessingDrawing" xmlns:wp="http://schemas.openxmlformats.org/drawingml/2006/wordprocessingDrawing" xmlns:w10="urn:schemas-microsoft-com:office:word" xmlns:w="http://schemas.openxmlformats.org/wordprocessingml/2006/main" xmlns:w14="http://schemas.microsoft.com/office/word/2010/wordml" xmlns:w15="http://schemas.microsoft.com/office/word/2012/wordml" xmlns:wpg="http://schemas.microsoft.com/office/word/2010/wordprocessingGroup" xmlns:wpi="http://schemas.microsoft.com/office/word/2010/wordprocessingInk" xmlns:wne="http://schemas.microsoft.com/office/word/2006/wordml" xmlns:wps="http://schemas.microsoft.com/office/word/2010/wordprocessingShape" mc:Ignorable="w14 w15 wp14">
   <w:footnote w:type="separator" w:id="-1">
     <w:p>
       <w:r>
@@ -214,7 +366,7 @@
 </file>
 
 <file path=word/numbering.xml><?xml version="1.0" encoding="utf-8"?>
-<w:numbering xmlns:wpc="http://schemas.microsoft.com/office/word/2010/wordprocessingCanvas" xmlns:mc="http://schemas.openxmlformats.org/markup-compatibility/2006" xmlns:o="urn:schemas-microsoft-com:office:office" xmlns:r="http://schemas.openxmlformats.org/officeDocument/2006/relationships" xmlns:m="http://schemas.openxmlformats.org/officeDocument/2006/math" xmlns:v="urn:schemas-microsoft-com:vml" xmlns:wp14="http://schemas.microsoft.com/office/word/2010/wordprocessingDrawing" xmlns:wp="http://schemas.openxmlformats.org/drawingml/2006/wordprocessingDrawing" xmlns:w10="urn:schemas-microsoft-com:office:word" xmlns:w="http://schemas.openxmlformats.org/wordprocessingml/2006/main" xmlns:w14="http://schemas.microsoft.com/office/word/2010/wordml" xmlns:wpg="http://schemas.microsoft.com/office/word/2010/wordprocessingGroup" xmlns:wpi="http://schemas.microsoft.com/office/word/2010/wordprocessingInk" xmlns:wne="http://schemas.microsoft.com/office/word/2006/wordml" xmlns:wps="http://schemas.microsoft.com/office/word/2010/wordprocessingShape" mc:Ignorable="w14 wp14">
+<w:numbering xmlns:wpc="http://schemas.microsoft.com/office/word/2010/wordprocessingCanvas" xmlns:mc="http://schemas.openxmlformats.org/markup-compatibility/2006" xmlns:o="urn:schemas-microsoft-com:office:office" xmlns:r="http://schemas.openxmlformats.org/officeDocument/2006/relationships" xmlns:m="http://schemas.openxmlformats.org/officeDocument/2006/math" xmlns:v="urn:schemas-microsoft-com:vml" xmlns:wp14="http://schemas.microsoft.com/office/word/2010/wordprocessingDrawing" xmlns:wp="http://schemas.openxmlformats.org/drawingml/2006/wordprocessingDrawing" xmlns:w10="urn:schemas-microsoft-com:office:word" xmlns:w="http://schemas.openxmlformats.org/wordprocessingml/2006/main" xmlns:w14="http://schemas.microsoft.com/office/word/2010/wordml" xmlns:w15="http://schemas.microsoft.com/office/word/2012/wordml" xmlns:wpg="http://schemas.microsoft.com/office/word/2010/wordprocessingGroup" xmlns:wpi="http://schemas.microsoft.com/office/word/2010/wordprocessingInk" xmlns:wne="http://schemas.microsoft.com/office/word/2006/wordml" xmlns:wps="http://schemas.microsoft.com/office/word/2010/wordprocessingShape" mc:Ignorable="w14 w15 wp14">
   <w:abstractNum w:abstractNumId="0">
     <w:nsid w:val="29753A19"/>
     <w:multiLevelType w:val="hybridMultilevel"/>
@@ -699,7 +851,7 @@
 </file>
 
 <file path=word/styles.xml><?xml version="1.0" encoding="utf-8"?>
-<w:styles xmlns:mc="http://schemas.openxmlformats.org/markup-compatibility/2006" xmlns:r="http://schemas.openxmlformats.org/officeDocument/2006/relationships" xmlns:w="http://schemas.openxmlformats.org/wordprocessingml/2006/main" xmlns:w14="http://schemas.microsoft.com/office/word/2010/wordml" mc:Ignorable="w14">
+<w:styles xmlns:mc="http://schemas.openxmlformats.org/markup-compatibility/2006" xmlns:r="http://schemas.openxmlformats.org/officeDocument/2006/relationships" xmlns:w="http://schemas.openxmlformats.org/wordprocessingml/2006/main" xmlns:w14="http://schemas.microsoft.com/office/word/2010/wordml" xmlns:w15="http://schemas.microsoft.com/office/word/2012/wordml" mc:Ignorable="w14 w15">
   <w:docDefaults>
     <w:rPrDefault>
       <w:rPr>
@@ -715,1782 +867,377 @@
       </w:pPr>
     </w:pPrDefault>
   </w:docDefaults>
-  <w:latentStyles w:defLockedState="0" w:defUIPriority="99" w:defSemiHidden="1" w:defUnhideWhenUsed="1" w:defQFormat="0" w:count="267">
-    <w:lsdException w:name="Normal" w:semiHidden="0" w:uiPriority="0" w:unhideWhenUsed="0" w:qFormat="1"/>
-    <w:lsdException w:name="heading 1" w:semiHidden="0" w:unhideWhenUsed="0" w:qFormat="1"/>
-    <w:lsdException w:name="heading 2" w:semiHidden="0" w:unhideWhenUsed="0" w:qFormat="1"/>
-    <w:lsdException w:name="heading 3" w:semiHidden="0" w:unhideWhenUsed="0" w:qFormat="1"/>
-    <w:lsdException w:name="heading 4" w:semiHidden="0" w:unhideWhenUsed="0"/>
-    <w:lsdException w:name="heading 5" w:semiHidden="0" w:uiPriority="5" w:unhideWhenUsed="0"/>
-    <w:lsdException w:name="heading 6" w:uiPriority="59" w:unhideWhenUsed="0"/>
-    <w:lsdException w:name="heading 7" w:uiPriority="9" w:qFormat="1"/>
-    <w:lsdException w:name="heading 8" w:uiPriority="9" w:qFormat="1"/>
-    <w:lsdException w:name="heading 9" w:uiPriority="9" w:qFormat="1"/>
-    <w:lsdException w:name="toc 1" w:uiPriority="39"/>
-    <w:lsdException w:name="toc 2" w:uiPriority="39"/>
-    <w:lsdException w:name="toc 3" w:uiPriority="39"/>
-    <w:lsdException w:name="toc 4" w:uiPriority="39"/>
-    <w:lsdException w:name="toc 5" w:uiPriority="39"/>
-    <w:lsdException w:name="toc 6" w:uiPriority="39"/>
-    <w:lsdException w:name="toc 7" w:uiPriority="39"/>
-    <w:lsdException w:name="toc 8" w:uiPriority="39"/>
-    <w:lsdException w:name="toc 9" w:uiPriority="39"/>
-    <w:lsdException w:name="caption" w:uiPriority="35" w:qFormat="1"/>
-    <w:lsdException w:name="Title" w:uiPriority="10" w:unhideWhenUsed="0" w:qFormat="1"/>
-    <w:lsdException w:name="Default Paragraph Font" w:uiPriority="1"/>
-    <w:lsdException w:name="Subtitle" w:uiPriority="11" w:unhideWhenUsed="0" w:qFormat="1"/>
-    <w:lsdException w:name="Strong" w:uiPriority="22" w:unhideWhenUsed="0" w:qFormat="1"/>
-    <w:lsdException w:name="Emphasis" w:uiPriority="20" w:unhideWhenUsed="0" w:qFormat="1"/>
-    <w:lsdException w:name="Table Grid" w:semiHidden="0" w:uiPriority="59" w:unhideWhenUsed="0"/>
-    <w:lsdException w:name="Placeholder Text" w:unhideWhenUsed="0"/>
-    <w:lsdException w:name="No Spacing" w:uiPriority="1" w:unhideWhenUsed="0"/>
-    <w:lsdException w:name="Light Shading" w:semiHidden="0" w:uiPriority="60" w:unhideWhenUsed="0"/>
-    <w:lsdException w:name="Light List" w:semiHidden="0" w:uiPriority="61" w:unhideWhenUsed="0"/>
-    <w:lsdException w:name="Light Grid" w:semiHidden="0" w:uiPriority="62" w:unhideWhenUsed="0"/>
-    <w:lsdException w:name="Medium Shading 1" w:semiHidden="0" w:uiPriority="63" w:unhideWhenUsed="0"/>
-    <w:lsdException w:name="Medium Shading 2" w:semiHidden="0" w:uiPriority="64" w:unhideWhenUsed="0"/>
-    <w:lsdException w:name="Medium List 1" w:semiHidden="0" w:uiPriority="65" w:unhideWhenUsed="0"/>
-    <w:lsdException w:name="Medium List 2" w:semiHidden="0" w:uiPriority="66" w:unhideWhenUsed="0"/>
-    <w:lsdException w:name="Medium Grid 1" w:semiHidden="0" w:uiPriority="67" w:unhideWhenUsed="0"/>
-    <w:lsdException w:name="Medium Grid 2" w:semiHidden="0" w:uiPriority="68" w:unhideWhenUsed="0"/>
-    <w:lsdException w:name="Medium Grid 3" w:semiHidden="0" w:uiPriority="69" w:unhideWhenUsed="0"/>
-    <w:lsdException w:name="Dark List" w:semiHidden="0" w:uiPriority="70" w:unhideWhenUsed="0"/>
-    <w:lsdException w:name="Colorful Shading" w:semiHidden="0" w:uiPriority="71" w:unhideWhenUsed="0"/>
-    <w:lsdException w:name="Colorful List" w:semiHidden="0" w:uiPriority="72" w:unhideWhenUsed="0"/>
-    <w:lsdException w:name="Colorful Grid" w:semiHidden="0" w:uiPriority="73" w:unhideWhenUsed="0"/>
-    <w:lsdException w:name="Light Shading Accent 1" w:semiHidden="0" w:uiPriority="60" w:unhideWhenUsed="0"/>
-    <w:lsdException w:name="Light List Accent 1" w:semiHidden="0" w:uiPriority="61" w:unhideWhenUsed="0"/>
-    <w:lsdException w:name="Light Grid Accent 1" w:semiHidden="0" w:uiPriority="62" w:unhideWhenUsed="0"/>
-    <w:lsdException w:name="Medium Shading 1 Accent 1" w:semiHidden="0" w:uiPriority="63" w:unhideWhenUsed="0"/>
-    <w:lsdException w:name="Medium Shading 2 Accent 1" w:semiHidden="0" w:uiPriority="64" w:unhideWhenUsed="0"/>
-    <w:lsdException w:name="Medium List 1 Accent 1" w:semiHidden="0" w:uiPriority="65" w:unhideWhenUsed="0"/>
-    <w:lsdException w:name="Revision" w:unhideWhenUsed="0"/>
-    <w:lsdException w:name="List Paragraph" w:uiPriority="34" w:unhideWhenUsed="0" w:qFormat="1"/>
-    <w:lsdException w:name="Quote" w:uiPriority="29" w:unhideWhenUsed="0" w:qFormat="1"/>
-    <w:lsdException w:name="Intense Quote" w:uiPriority="30" w:unhideWhenUsed="0" w:qFormat="1"/>
-    <w:lsdException w:name="Medium List 2 Accent 1" w:semiHidden="0" w:uiPriority="66" w:unhideWhenUsed="0"/>
-    <w:lsdException w:name="Medium Grid 1 Accent 1" w:semiHidden="0" w:uiPriority="67" w:unhideWhenUsed="0"/>
-    <w:lsdException w:name="Medium Grid 2 Accent 1" w:semiHidden="0" w:uiPriority="68" w:unhideWhenUsed="0"/>
-    <w:lsdException w:name="Medium Grid 3 Accent 1" w:semiHidden="0" w:uiPriority="69" w:unhideWhenUsed="0"/>
-    <w:lsdException w:name="Dark List Accent 1" w:semiHidden="0" w:uiPriority="70" w:unhideWhenUsed="0"/>
-    <w:lsdException w:name="Colorful Shading Accent 1" w:semiHidden="0" w:uiPriority="71" w:unhideWhenUsed="0"/>
-    <w:lsdException w:name="Colorful List Accent 1" w:semiHidden="0" w:uiPriority="72" w:unhideWhenUsed="0"/>
-    <w:lsdException w:name="Colorful Grid Accent 1" w:semiHidden="0" w:uiPriority="73" w:unhideWhenUsed="0"/>
-    <w:lsdException w:name="Light Shading Accent 2" w:semiHidden="0" w:uiPriority="60" w:unhideWhenUsed="0"/>
-    <w:lsdException w:name="Light List Accent 2" w:semiHidden="0" w:uiPriority="61" w:unhideWhenUsed="0"/>
-    <w:lsdException w:name="Light Grid Accent 2" w:semiHidden="0" w:uiPriority="62" w:unhideWhenUsed="0"/>
-    <w:lsdException w:name="Medium Shading 1 Accent 2" w:semiHidden="0" w:uiPriority="63" w:unhideWhenUsed="0"/>
-    <w:lsdException w:name="Medium Shading 2 Accent 2" w:semiHidden="0" w:uiPriority="64" w:unhideWhenUsed="0"/>
-    <w:lsdException w:name="Medium List 1 Accent 2" w:semiHidden="0" w:uiPriority="65" w:unhideWhenUsed="0"/>
-    <w:lsdException w:name="Medium List 2 Accent 2" w:semiHidden="0" w:uiPriority="66" w:unhideWhenUsed="0"/>
-    <w:lsdException w:name="Medium Grid 1 Accent 2" w:semiHidden="0" w:uiPriority="67" w:unhideWhenUsed="0"/>
-    <w:lsdException w:name="Medium Grid 2 Accent 2" w:semiHidden="0" w:uiPriority="68" w:unhideWhenUsed="0"/>
-    <w:lsdException w:name="Medium Grid 3 Accent 2" w:semiHidden="0" w:uiPriority="69" w:unhideWhenUsed="0"/>
-    <w:lsdException w:name="Dark List Accent 2" w:semiHidden="0" w:uiPriority="70" w:unhideWhenUsed="0"/>
-    <w:lsdException w:name="Colorful Shading Accent 2" w:semiHidden="0" w:uiPriority="71" w:unhideWhenUsed="0"/>
-    <w:lsdException w:name="Colorful List Accent 2" w:semiHidden="0" w:uiPriority="72" w:unhideWhenUsed="0"/>
-    <w:lsdException w:name="Colorful Grid Accent 2" w:semiHidden="0" w:uiPriority="73" w:unhideWhenUsed="0"/>
-    <w:lsdException w:name="Light Shading Accent 3" w:semiHidden="0" w:uiPriority="60" w:unhideWhenUsed="0"/>
-    <w:lsdException w:name="Light List Accent 3" w:semiHidden="0" w:uiPriority="61" w:unhideWhenUsed="0"/>
-    <w:lsdException w:name="Light Grid Accent 3" w:semiHidden="0" w:uiPriority="62" w:unhideWhenUsed="0"/>
-    <w:lsdException w:name="Medium Shading 1 Accent 3" w:semiHidden="0" w:uiPriority="63" w:unhideWhenUsed="0"/>
-    <w:lsdException w:name="Medium Shading 2 Accent 3" w:semiHidden="0" w:uiPriority="64" w:unhideWhenUsed="0"/>
-    <w:lsdException w:name="Medium List 1 Accent 3" w:semiHidden="0" w:uiPriority="65" w:unhideWhenUsed="0"/>
-    <w:lsdException w:name="Medium List 2 Accent 3" w:semiHidden="0" w:uiPriority="66" w:unhideWhenUsed="0"/>
-    <w:lsdException w:name="Medium Grid 1 Accent 3" w:semiHidden="0" w:uiPriority="67" w:unhideWhenUsed="0"/>
-    <w:lsdException w:name="Medium Grid 2 Accent 3" w:semiHidden="0" w:uiPriority="68" w:unhideWhenUsed="0"/>
-    <w:lsdException w:name="Medium Grid 3 Accent 3" w:semiHidden="0" w:uiPriority="69" w:unhideWhenUsed="0"/>
-    <w:lsdException w:name="Dark List Accent 3" w:semiHidden="0" w:uiPriority="70" w:unhideWhenUsed="0"/>
-    <w:lsdException w:name="Colorful Shading Accent 3" w:semiHidden="0" w:uiPriority="71" w:unhideWhenUsed="0"/>
-    <w:lsdException w:name="Colorful List Accent 3" w:semiHidden="0" w:uiPriority="72" w:unhideWhenUsed="0"/>
-    <w:lsdException w:name="Colorful Grid Accent 3" w:semiHidden="0" w:uiPriority="73" w:unhideWhenUsed="0"/>
-    <w:lsdException w:name="Light Shading Accent 4" w:semiHidden="0" w:uiPriority="60" w:unhideWhenUsed="0"/>
-    <w:lsdException w:name="Light List Accent 4" w:semiHidden="0" w:uiPriority="61" w:unhideWhenUsed="0"/>
-    <w:lsdException w:name="Light Grid Accent 4" w:semiHidden="0" w:uiPriority="62" w:unhideWhenUsed="0"/>
-    <w:lsdException w:name="Medium Shading 1 Accent 4" w:semiHidden="0" w:uiPriority="63" w:unhideWhenUsed="0"/>
-    <w:lsdException w:name="Medium Shading 2 Accent 4" w:semiHidden="0" w:uiPriority="64" w:unhideWhenUsed="0"/>
-    <w:lsdException w:name="Medium List 1 Accent 4" w:semiHidden="0" w:uiPriority="65" w:unhideWhenUsed="0"/>
-    <w:lsdException w:name="Medium List 2 Accent 4" w:semiHidden="0" w:uiPriority="66" w:unhideWhenUsed="0"/>
-    <w:lsdException w:name="Medium Grid 1 Accent 4" w:semiHidden="0" w:uiPriority="67" w:unhideWhenUsed="0"/>
-    <w:lsdException w:name="Medium Grid 2 Accent 4" w:semiHidden="0" w:uiPriority="68" w:unhideWhenUsed="0"/>
-    <w:lsdException w:name="Medium Grid 3 Accent 4" w:semiHidden="0" w:uiPriority="69" w:unhideWhenUsed="0"/>
-    <w:lsdException w:name="Dark List Accent 4" w:semiHidden="0" w:uiPriority="70" w:unhideWhenUsed="0"/>
-    <w:lsdException w:name="Colorful Shading Accent 4" w:semiHidden="0" w:uiPriority="71" w:unhideWhenUsed="0"/>
-    <w:lsdException w:name="Colorful List Accent 4" w:semiHidden="0" w:uiPriority="72" w:unhideWhenUsed="0"/>
-    <w:lsdException w:name="Colorful Grid Accent 4" w:semiHidden="0" w:uiPriority="73" w:unhideWhenUsed="0"/>
-    <w:lsdException w:name="Light Shading Accent 5" w:semiHidden="0" w:uiPriority="60" w:unhideWhenUsed="0"/>
-    <w:lsdException w:name="Light List Accent 5" w:semiHidden="0" w:uiPriority="61" w:unhideWhenUsed="0"/>
-    <w:lsdException w:name="Light Grid Accent 5" w:semiHidden="0" w:uiPriority="62" w:unhideWhenUsed="0"/>
-    <w:lsdException w:name="Medium Shading 1 Accent 5" w:semiHidden="0" w:uiPriority="63" w:unhideWhenUsed="0"/>
-    <w:lsdException w:name="Medium Shading 2 Accent 5" w:semiHidden="0" w:uiPriority="64" w:unhideWhenUsed="0"/>
-    <w:lsdException w:name="Medium List 1 Accent 5" w:semiHidden="0" w:uiPriority="65" w:unhideWhenUsed="0"/>
-    <w:lsdException w:name="Medium List 2 Accent 5" w:semiHidden="0" w:uiPriority="66" w:unhideWhenUsed="0"/>
-    <w:lsdException w:name="Medium Grid 1 Accent 5" w:semiHidden="0" w:uiPriority="67" w:unhideWhenUsed="0"/>
-    <w:lsdException w:name="Medium Grid 2 Accent 5" w:semiHidden="0" w:uiPriority="68" w:unhideWhenUsed="0"/>
-    <w:lsdException w:name="Medium Grid 3 Accent 5" w:semiHidden="0" w:uiPriority="69" w:unhideWhenUsed="0"/>
-    <w:lsdException w:name="Dark List Accent 5" w:semiHidden="0" w:uiPriority="70" w:unhideWhenUsed="0"/>
-    <w:lsdException w:name="Colorful Shading Accent 5" w:semiHidden="0" w:uiPriority="71" w:unhideWhenUsed="0"/>
-    <w:lsdException w:name="Colorful List Accent 5" w:semiHidden="0" w:uiPriority="72" w:unhideWhenUsed="0"/>
-    <w:lsdException w:name="Colorful Grid Accent 5" w:semiHidden="0" w:uiPriority="73" w:unhideWhenUsed="0"/>
-    <w:lsdException w:name="Light Shading Accent 6" w:semiHidden="0" w:uiPriority="60" w:unhideWhenUsed="0"/>
-    <w:lsdException w:name="Light List Accent 6" w:semiHidden="0" w:uiPriority="61" w:unhideWhenUsed="0"/>
-    <w:lsdException w:name="Light Grid Accent 6" w:semiHidden="0" w:uiPriority="62" w:unhideWhenUsed="0"/>
-    <w:lsdException w:name="Medium Shading 1 Accent 6" w:semiHidden="0" w:uiPriority="63" w:unhideWhenUsed="0"/>
-    <w:lsdException w:name="Medium Shading 2 Accent 6" w:semiHidden="0" w:uiPriority="64" w:unhideWhenUsed="0"/>
-    <w:lsdException w:name="Medium List 1 Accent 6" w:semiHidden="0" w:uiPriority="65" w:unhideWhenUsed="0"/>
-    <w:lsdException w:name="Medium List 2 Accent 6" w:semiHidden="0" w:uiPriority="66" w:unhideWhenUsed="0"/>
-    <w:lsdException w:name="Medium Grid 1 Accent 6" w:semiHidden="0" w:uiPriority="67" w:unhideWhenUsed="0"/>
-    <w:lsdException w:name="Medium Grid 2 Accent 6" w:semiHidden="0" w:uiPriority="68" w:unhideWhenUsed="0"/>
-    <w:lsdException w:name="Medium Grid 3 Accent 6" w:semiHidden="0" w:uiPriority="69" w:unhideWhenUsed="0"/>
-    <w:lsdException w:name="Dark List Accent 6" w:semiHidden="0" w:uiPriority="70" w:unhideWhenUsed="0"/>
-    <w:lsdException w:name="Colorful Shading Accent 6" w:semiHidden="0" w:uiPriority="71" w:unhideWhenUsed="0"/>
-    <w:lsdException w:name="Colorful List Accent 6" w:semiHidden="0" w:uiPriority="72" w:unhideWhenUsed="0"/>
-    <w:lsdException w:name="Colorful Grid Accent 6" w:semiHidden="0" w:uiPriority="73" w:unhideWhenUsed="0"/>
-    <w:lsdException w:name="Subtle Emphasis" w:uiPriority="19" w:unhideWhenUsed="0" w:qFormat="1"/>
-    <w:lsdException w:name="Intense Emphasis" w:uiPriority="21" w:unhideWhenUsed="0" w:qFormat="1"/>
-    <w:lsdException w:name="Subtle Reference" w:uiPriority="31" w:unhideWhenUsed="0" w:qFormat="1"/>
-    <w:lsdException w:name="Intense Reference" w:uiPriority="32" w:unhideWhenUsed="0" w:qFormat="1"/>
-    <w:lsdException w:name="Book Title" w:uiPriority="33" w:unhideWhenUsed="0" w:qFormat="1"/>
-    <w:lsdException w:name="Bibliography" w:uiPriority="37"/>
-    <w:lsdException w:name="TOC Heading" w:uiPriority="39" w:qFormat="1"/>
-  </w:latentStyles>
-  <w:style w:type="paragraph" w:default="1" w:styleId="Normal">
-    <w:name w:val="Normal"/>
-    <w:qFormat/>
-    <w:rsid w:val="00E852C8"/>
-    <w:pPr>
-      <w:spacing w:after="0" w:line="240" w:lineRule="auto"/>
-    </w:pPr>
-    <w:rPr>
-      <w:rFonts w:ascii="Calibri" w:eastAsiaTheme="minorHAnsi" w:hAnsi="Calibri" w:cs="Calibri"/>
-    </w:rPr>
-  </w:style>
-  <w:style w:type="paragraph" w:styleId="Heading1">
-    <w:name w:val="heading 1"/>
-    <w:aliases w:val="h1"/>
-    <w:basedOn w:val="Normal"/>
-    <w:next w:val="Normal"/>
-    <w:link w:val="Heading1Char"/>
-    <w:qFormat/>
-    <w:rsid w:val="00445D72"/>
-    <w:pPr>
-      <w:keepNext/>
-      <w:keepLines/>
-      <w:pBdr>
-        <w:bottom w:val="single" w:sz="4" w:space="5" w:color="auto"/>
-      </w:pBdr>
-      <w:suppressAutoHyphens/>
-      <w:spacing w:before="320" w:after="240" w:line="340" w:lineRule="atLeast"/>
-      <w:outlineLvl w:val="0"/>
-    </w:pPr>
-    <w:rPr>
-      <w:b/>
-      <w:bCs/>
-      <w:sz w:val="29"/>
-      <w:szCs w:val="32"/>
-    </w:rPr>
-  </w:style>
-  <w:style w:type="paragraph" w:styleId="Heading2">
-    <w:name w:val="heading 2"/>
-    <w:aliases w:val="h2"/>
-    <w:basedOn w:val="Heading1"/>
-    <w:next w:val="Normal"/>
-    <w:link w:val="Heading2Char"/>
-    <w:qFormat/>
-    <w:rsid w:val="009739C9"/>
-    <w:pPr>
-      <w:pBdr>
-        <w:bottom w:val="none" w:sz="0" w:space="0" w:color="auto"/>
-      </w:pBdr>
-      <w:spacing w:before="260" w:after="60" w:line="320" w:lineRule="atLeast"/>
-      <w:ind w:left="480"/>
-      <w:outlineLvl w:val="1"/>
-    </w:pPr>
-    <w:rPr>
-      <w:rFonts w:ascii="Segoe Semibold" w:hAnsi="Segoe Semibold" w:cs="Segoe Semibold"/>
-      <w:b w:val="0"/>
-      <w:sz w:val="28"/>
-      <w:szCs w:val="28"/>
-    </w:rPr>
-  </w:style>
-  <w:style w:type="paragraph" w:styleId="Heading3">
-    <w:name w:val="heading 3"/>
-    <w:aliases w:val="h3"/>
-    <w:basedOn w:val="Heading2"/>
-    <w:next w:val="Normal"/>
-    <w:link w:val="Heading3Char"/>
-    <w:qFormat/>
-    <w:pPr>
-      <w:spacing w:before="220" w:after="80" w:line="260" w:lineRule="atLeast"/>
-      <w:outlineLvl w:val="2"/>
-    </w:pPr>
-    <w:rPr>
-      <w:sz w:val="24"/>
-      <w:szCs w:val="24"/>
-    </w:rPr>
-  </w:style>
-  <w:style w:type="paragraph" w:styleId="Heading4">
-    <w:name w:val="heading 4"/>
-    <w:aliases w:val="h4"/>
-    <w:basedOn w:val="Normal"/>
-    <w:next w:val="Normal"/>
-    <w:link w:val="Heading4Char"/>
-    <w:rsid w:val="00A70FE5"/>
-    <w:pPr>
-      <w:spacing w:before="40" w:line="240" w:lineRule="atLeast"/>
-      <w:ind w:left="480"/>
-      <w:outlineLvl w:val="3"/>
-    </w:pPr>
-  </w:style>
-  <w:style w:type="paragraph" w:styleId="Heading5">
-    <w:name w:val="heading 5"/>
-    <w:aliases w:val="h5"/>
-    <w:basedOn w:val="Normal"/>
-    <w:next w:val="Normal"/>
-    <w:link w:val="Heading5Char"/>
-    <w:rsid w:val="00C6497B"/>
-    <w:pPr>
-      <w:keepNext/>
-      <w:keepLines/>
-      <w:spacing w:before="200"/>
-      <w:outlineLvl w:val="4"/>
-    </w:pPr>
-    <w:rPr>
-      <w:rFonts w:eastAsiaTheme="majorEastAsia" w:cstheme="majorBidi"/>
-      <w:color w:val="243F60" w:themeColor="accent1" w:themeShade="7F"/>
-    </w:rPr>
-  </w:style>
-  <w:style w:type="character" w:default="1" w:styleId="DefaultParagraphFont">
-    <w:name w:val="Default Paragraph Font"/>
-    <w:uiPriority w:val="1"/>
-    <w:semiHidden/>
-    <w:unhideWhenUsed/>
-  </w:style>
-  <w:style w:type="table" w:default="1" w:styleId="TableNormal">
-    <w:name w:val="Normal Table"/>
-    <w:uiPriority w:val="99"/>
-    <w:semiHidden/>
-    <w:unhideWhenUsed/>
-    <w:tblPr>
-      <w:tblInd w:w="0" w:type="dxa"/>
-      <w:tblCellMar>
-        <w:top w:w="0" w:type="dxa"/>
-        <w:left w:w="108" w:type="dxa"/>
-        <w:bottom w:w="0" w:type="dxa"/>
-        <w:right w:w="108" w:type="dxa"/>
-      </w:tblCellMar>
-    </w:tblPr>
-  </w:style>
-  <w:style w:type="numbering" w:default="1" w:styleId="NoList">
-    <w:name w:val="No List"/>
-    <w:uiPriority w:val="99"/>
-    <w:semiHidden/>
-    <w:unhideWhenUsed/>
-  </w:style>
-  <w:style w:type="character" w:styleId="CommentReference">
-    <w:name w:val="annotation reference"/>
-    <w:basedOn w:val="DefaultParagraphFont"/>
-    <w:uiPriority w:val="99"/>
-    <w:semiHidden/>
-    <w:unhideWhenUsed/>
-    <w:rsid w:val="003C113A"/>
-    <w:rPr>
-      <w:sz w:val="16"/>
-      <w:szCs w:val="16"/>
-    </w:rPr>
-  </w:style>
-  <w:style w:type="paragraph" w:customStyle="1" w:styleId="ChTitle">
-    <w:name w:val="Ch Title"/>
-    <w:basedOn w:val="Normal"/>
-    <w:next w:val="Normal"/>
-    <w:rsid w:val="006C219E"/>
-    <w:pPr>
-      <w:tabs>
-        <w:tab w:val="right" w:pos="1800"/>
-        <w:tab w:val="left" w:pos="2400"/>
-      </w:tabs>
-      <w:suppressAutoHyphens/>
-      <w:spacing w:after="380" w:line="560" w:lineRule="atLeast"/>
-    </w:pPr>
-    <w:rPr>
-      <w:rFonts w:ascii="Segoe Semibold" w:hAnsi="Segoe Semibold" w:cs="Segoe Semibold"/>
-      <w:sz w:val="52"/>
-      <w:szCs w:val="52"/>
-    </w:rPr>
-  </w:style>
-  <w:style w:type="character" w:customStyle="1" w:styleId="Heading1Char">
-    <w:name w:val="Heading 1 Char"/>
-    <w:aliases w:val="h1 Char"/>
-    <w:basedOn w:val="DefaultParagraphFont"/>
-    <w:link w:val="Heading1"/>
-    <w:rsid w:val="007C431B"/>
-    <w:rPr>
-      <w:rFonts w:ascii="Segoe" w:hAnsi="Segoe" w:cs="Segoe"/>
-      <w:b/>
-      <w:bCs/>
-      <w:color w:val="000000"/>
-      <w:sz w:val="29"/>
-      <w:szCs w:val="32"/>
-    </w:rPr>
-  </w:style>
-  <w:style w:type="character" w:customStyle="1" w:styleId="Heading2Char">
-    <w:name w:val="Heading 2 Char"/>
-    <w:aliases w:val="h2 Char"/>
-    <w:basedOn w:val="DefaultParagraphFont"/>
-    <w:link w:val="Heading2"/>
-    <w:rsid w:val="007C431B"/>
-    <w:rPr>
-      <w:rFonts w:ascii="Segoe Semibold" w:hAnsi="Segoe Semibold" w:cs="Segoe Semibold"/>
-      <w:bCs/>
-      <w:color w:val="000000"/>
-      <w:sz w:val="28"/>
-      <w:szCs w:val="28"/>
-    </w:rPr>
-  </w:style>
-  <w:style w:type="character" w:customStyle="1" w:styleId="Heading3Char">
-    <w:name w:val="Heading 3 Char"/>
-    <w:aliases w:val="h3 Char"/>
-    <w:basedOn w:val="DefaultParagraphFont"/>
-    <w:link w:val="Heading3"/>
-    <w:rsid w:val="007C431B"/>
-    <w:rPr>
-      <w:rFonts w:ascii="Segoe Semibold" w:hAnsi="Segoe Semibold" w:cs="Segoe Semibold"/>
-      <w:bCs/>
-      <w:color w:val="000000"/>
-      <w:sz w:val="24"/>
-      <w:szCs w:val="24"/>
-    </w:rPr>
-  </w:style>
-  <w:style w:type="character" w:customStyle="1" w:styleId="Heading4Char">
-    <w:name w:val="Heading 4 Char"/>
-    <w:aliases w:val="h4 Char"/>
-    <w:basedOn w:val="DefaultParagraphFont"/>
-    <w:link w:val="Heading4"/>
-    <w:rsid w:val="007C431B"/>
-    <w:rPr>
-      <w:rFonts w:ascii="Segoe" w:hAnsi="Segoe" w:cs="Segoe"/>
-      <w:color w:val="000000"/>
-      <w:sz w:val="18"/>
-      <w:szCs w:val="19"/>
-    </w:rPr>
-  </w:style>
-  <w:style w:type="paragraph" w:customStyle="1" w:styleId="Readeraidonly">
-    <w:name w:val="Readeraid (only)"/>
-    <w:basedOn w:val="Normal"/>
-    <w:next w:val="Normal"/>
-    <w:uiPriority w:val="6"/>
-    <w:qFormat/>
-    <w:rsid w:val="00672D6F"/>
-    <w:pPr>
-      <w:spacing w:before="240" w:after="360" w:line="220" w:lineRule="atLeast"/>
-      <w:ind w:left="720" w:right="240"/>
-    </w:pPr>
-    <w:rPr>
-      <w:sz w:val="17"/>
-      <w:szCs w:val="17"/>
-    </w:rPr>
-  </w:style>
-  <w:style w:type="paragraph" w:customStyle="1" w:styleId="Set-OffLine">
-    <w:name w:val="Set-Off Line"/>
-    <w:basedOn w:val="Normal"/>
-    <w:next w:val="Normal"/>
-    <w:uiPriority w:val="10"/>
-    <w:pPr>
-      <w:suppressAutoHyphens/>
-    </w:pPr>
-    <w:rPr>
-      <w:i/>
-      <w:iCs/>
-    </w:rPr>
-  </w:style>
-  <w:style w:type="paragraph" w:customStyle="1" w:styleId="BlockQuote">
-    <w:name w:val="Block Quote"/>
-    <w:basedOn w:val="Normal"/>
-    <w:uiPriority w:val="10"/>
-    <w:rsid w:val="009F56E6"/>
-    <w:pPr>
-      <w:suppressAutoHyphens/>
-      <w:spacing w:before="120"/>
-      <w:ind w:left="720" w:right="475" w:firstLine="245"/>
-    </w:pPr>
-    <w:rPr>
-      <w:i/>
-      <w:iCs/>
-    </w:rPr>
-  </w:style>
-  <w:style w:type="paragraph" w:customStyle="1" w:styleId="Authorblockquote">
-    <w:name w:val="Author (block quote)"/>
-    <w:basedOn w:val="BlockQuote"/>
-    <w:next w:val="Normal"/>
-    <w:uiPriority w:val="10"/>
-    <w:rsid w:val="009F56E6"/>
-    <w:pPr>
-      <w:spacing w:before="0" w:after="240"/>
-      <w:jc w:val="right"/>
-    </w:pPr>
-    <w:rPr>
-      <w:sz w:val="16"/>
-    </w:rPr>
-  </w:style>
-  <w:style w:type="paragraph" w:customStyle="1" w:styleId="NumList">
-    <w:name w:val="Num List"/>
-    <w:basedOn w:val="Normal"/>
-    <w:uiPriority w:val="3"/>
-    <w:qFormat/>
-    <w:rsid w:val="00B0394D"/>
-    <w:pPr>
-      <w:numPr>
-        <w:numId w:val="2"/>
-      </w:numPr>
-      <w:tabs>
-        <w:tab w:val="left" w:pos="1260"/>
-      </w:tabs>
-      <w:ind w:left="1051"/>
-    </w:pPr>
-  </w:style>
-  <w:style w:type="paragraph" w:customStyle="1" w:styleId="Fig-Graphic">
-    <w:name w:val="Fig-Graphic"/>
-    <w:basedOn w:val="Normal"/>
-    <w:next w:val="Num-Caption"/>
-    <w:uiPriority w:val="1"/>
-    <w:qFormat/>
-    <w:rsid w:val="007A74D6"/>
-    <w:pPr>
-      <w:suppressAutoHyphens/>
-      <w:spacing w:before="180" w:after="80" w:line="240" w:lineRule="atLeast"/>
-      <w:ind w:left="480"/>
-    </w:pPr>
-    <w:rPr>
-      <w:iCs/>
-    </w:rPr>
-  </w:style>
-  <w:style w:type="paragraph" w:customStyle="1" w:styleId="BullList">
-    <w:name w:val="Bull List"/>
-    <w:basedOn w:val="NumList"/>
-    <w:uiPriority w:val="2"/>
-    <w:qFormat/>
-    <w:rsid w:val="00AE6550"/>
-    <w:pPr>
-      <w:numPr>
-        <w:numId w:val="1"/>
-      </w:numPr>
-      <w:ind w:left="1051"/>
-    </w:pPr>
-  </w:style>
-  <w:style w:type="paragraph" w:customStyle="1" w:styleId="ListFig-Graphic">
-    <w:name w:val="List Fig-Graphic"/>
-    <w:basedOn w:val="Fig-Graphic"/>
-    <w:uiPriority w:val="12"/>
-    <w:rsid w:val="009F56E6"/>
-    <w:pPr>
-      <w:ind w:left="1022"/>
-    </w:pPr>
-    <w:rPr>
-      <w:sz w:val="20"/>
-      <w:szCs w:val="20"/>
-    </w:rPr>
-  </w:style>
-  <w:style w:type="paragraph" w:customStyle="1" w:styleId="Num-Caption">
-    <w:name w:val="Num-Caption"/>
-    <w:basedOn w:val="Normal"/>
-    <w:next w:val="Normal"/>
-    <w:uiPriority w:val="1"/>
-    <w:qFormat/>
-    <w:rsid w:val="00176DD7"/>
-    <w:pPr>
-      <w:keepLines/>
-      <w:spacing w:after="240" w:line="200" w:lineRule="atLeast"/>
-    </w:pPr>
-    <w:rPr>
-      <w:sz w:val="16"/>
-      <w:szCs w:val="16"/>
-    </w:rPr>
-  </w:style>
-  <w:style w:type="paragraph" w:customStyle="1" w:styleId="ListNum-Caption">
-    <w:name w:val="List Num-Caption"/>
-    <w:basedOn w:val="Num-Caption"/>
-    <w:uiPriority w:val="12"/>
-    <w:rsid w:val="00CB0732"/>
-    <w:pPr>
-      <w:spacing w:after="280"/>
-      <w:ind w:left="1018"/>
-    </w:pPr>
-  </w:style>
-  <w:style w:type="paragraph" w:customStyle="1" w:styleId="ReaderaidFig-Graphic">
-    <w:name w:val="Readeraid Fig-Graphic"/>
-    <w:basedOn w:val="Fig-Graphic"/>
-    <w:next w:val="Readeraidmid"/>
-    <w:uiPriority w:val="14"/>
-    <w:rsid w:val="00CE1764"/>
-    <w:pPr>
-      <w:spacing w:before="0"/>
-      <w:ind w:left="720"/>
-    </w:pPr>
-  </w:style>
-  <w:style w:type="paragraph" w:customStyle="1" w:styleId="ReaderaidNum-Caption">
-    <w:name w:val="Readeraid Num-Caption"/>
-    <w:basedOn w:val="Num-Caption"/>
-    <w:next w:val="Readeraidmid"/>
-    <w:uiPriority w:val="14"/>
-    <w:rsid w:val="00CE1764"/>
-    <w:pPr>
-      <w:spacing w:after="80"/>
-      <w:ind w:left="720"/>
-    </w:pPr>
-  </w:style>
-  <w:style w:type="paragraph" w:customStyle="1" w:styleId="SbarHead">
-    <w:name w:val="Sbar Head"/>
-    <w:basedOn w:val="Heading2"/>
-    <w:next w:val="SbarParafirst"/>
-    <w:uiPriority w:val="7"/>
-    <w:qFormat/>
-    <w:rsid w:val="00914CF6"/>
-    <w:pPr>
-      <w:spacing w:before="320" w:line="280" w:lineRule="atLeast"/>
-      <w:ind w:left="720" w:right="240"/>
-      <w:outlineLvl w:val="9"/>
-    </w:pPr>
-    <w:rPr>
-      <w:sz w:val="23"/>
-      <w:szCs w:val="24"/>
-    </w:rPr>
-  </w:style>
-  <w:style w:type="paragraph" w:customStyle="1" w:styleId="SbarParamid">
-    <w:name w:val="Sbar Para (mid)"/>
-    <w:basedOn w:val="SbarParafirst"/>
-    <w:uiPriority w:val="7"/>
-    <w:qFormat/>
-    <w:rsid w:val="00151710"/>
-    <w:pPr>
-      <w:ind w:firstLine="240"/>
-    </w:pPr>
-  </w:style>
-  <w:style w:type="paragraph" w:customStyle="1" w:styleId="SbarFig-Graphic">
-    <w:name w:val="Sbar Fig-Graphic"/>
-    <w:basedOn w:val="Fig-Graphic"/>
-    <w:next w:val="SbarParalast"/>
-    <w:uiPriority w:val="16"/>
-    <w:qFormat/>
-    <w:rsid w:val="007A74D6"/>
-    <w:pPr>
-      <w:ind w:left="720" w:right="240"/>
-    </w:pPr>
-  </w:style>
-  <w:style w:type="paragraph" w:customStyle="1" w:styleId="SbarListFig-Graphic">
-    <w:name w:val="Sbar List Fig-Graphic"/>
-    <w:basedOn w:val="SbarFig-Graphic"/>
-    <w:next w:val="SbarNumList"/>
-    <w:uiPriority w:val="18"/>
-  </w:style>
-  <w:style w:type="paragraph" w:customStyle="1" w:styleId="SbarNum-Caption">
-    <w:name w:val="Sbar Num-Caption"/>
-    <w:basedOn w:val="Num-Caption"/>
-    <w:next w:val="Normal"/>
-    <w:uiPriority w:val="16"/>
-    <w:rsid w:val="00FC65AC"/>
-    <w:pPr>
-      <w:spacing w:after="140" w:line="210" w:lineRule="atLeast"/>
-      <w:ind w:left="720" w:right="240"/>
-    </w:pPr>
-    <w:rPr>
-      <w:sz w:val="17"/>
-      <w:szCs w:val="17"/>
-    </w:rPr>
-  </w:style>
-  <w:style w:type="paragraph" w:customStyle="1" w:styleId="SbarParalast">
-    <w:name w:val="Sbar Para (last)"/>
-    <w:basedOn w:val="SbarParafirst"/>
-    <w:next w:val="Normal"/>
-    <w:uiPriority w:val="7"/>
-    <w:qFormat/>
-    <w:rsid w:val="00F90186"/>
-    <w:pPr>
-      <w:spacing w:after="480"/>
-      <w:ind w:firstLine="240"/>
-    </w:pPr>
-  </w:style>
-  <w:style w:type="paragraph" w:customStyle="1" w:styleId="SbarParafirst">
-    <w:name w:val="Sbar Para (first)"/>
-    <w:basedOn w:val="Normalunindented"/>
-    <w:next w:val="SbarParamid"/>
-    <w:uiPriority w:val="7"/>
-    <w:qFormat/>
-    <w:rsid w:val="008F744D"/>
-    <w:pPr>
-      <w:ind w:left="720" w:right="240"/>
-    </w:pPr>
-  </w:style>
-  <w:style w:type="paragraph" w:customStyle="1" w:styleId="SbarBullList">
-    <w:name w:val="Sbar Bull List"/>
-    <w:basedOn w:val="BullList"/>
-    <w:uiPriority w:val="17"/>
-    <w:rsid w:val="00EB4DE3"/>
-    <w:pPr>
-      <w:ind w:left="1140" w:right="240"/>
-    </w:pPr>
-  </w:style>
-  <w:style w:type="paragraph" w:customStyle="1" w:styleId="SbarListFig-Graphic2">
-    <w:name w:val="Sbar List Fig-Graphic 2"/>
-    <w:basedOn w:val="SbarListFig-Graphic"/>
-    <w:uiPriority w:val="18"/>
-    <w:pPr>
-      <w:ind w:left="1500"/>
-    </w:pPr>
-  </w:style>
-  <w:style w:type="paragraph" w:customStyle="1" w:styleId="SbarListNum-Caption">
-    <w:name w:val="Sbar List Num-Caption"/>
-    <w:basedOn w:val="SbarNum-Caption"/>
-    <w:next w:val="SbarNumList"/>
-    <w:uiPriority w:val="18"/>
-    <w:rsid w:val="00FC65AC"/>
-    <w:pPr>
-      <w:spacing w:after="100"/>
-      <w:ind w:left="1200"/>
-    </w:pPr>
-  </w:style>
-  <w:style w:type="paragraph" w:customStyle="1" w:styleId="ChTOCHead">
-    <w:name w:val="Ch TOC Head"/>
-    <w:basedOn w:val="Normal"/>
-    <w:next w:val="Normal"/>
-    <w:uiPriority w:val="11"/>
-    <w:rsid w:val="008B3A37"/>
-    <w:pPr>
-      <w:keepNext/>
-      <w:keepLines/>
-      <w:suppressAutoHyphens/>
-      <w:spacing w:before="200" w:after="40" w:line="260" w:lineRule="atLeast"/>
-      <w:ind w:left="1020" w:right="240"/>
-    </w:pPr>
-    <w:rPr>
-      <w:rFonts w:ascii="Segoe Semibold" w:hAnsi="Segoe Semibold" w:cs="Segoe Semibold"/>
-      <w:sz w:val="20"/>
-      <w:szCs w:val="20"/>
-    </w:rPr>
-  </w:style>
-  <w:style w:type="paragraph" w:customStyle="1" w:styleId="ObjectivesIntro">
-    <w:name w:val="Objectives Intro"/>
-    <w:basedOn w:val="ChTOCHead"/>
-    <w:uiPriority w:val="10"/>
-    <w:rsid w:val="006670FB"/>
-    <w:pPr>
-      <w:spacing w:before="0" w:after="100"/>
-      <w:ind w:left="720"/>
-    </w:pPr>
-  </w:style>
-  <w:style w:type="paragraph" w:customStyle="1" w:styleId="CodeBlock">
-    <w:name w:val="Code Block"/>
-    <w:basedOn w:val="Normal"/>
-    <w:uiPriority w:val="5"/>
-    <w:qFormat/>
-    <w:rsid w:val="00AC4C37"/>
-    <w:pPr>
-      <w:suppressAutoHyphens/>
-      <w:spacing w:before="80" w:after="160" w:line="200" w:lineRule="exact"/>
-    </w:pPr>
-    <w:rPr>
-      <w:rFonts w:ascii="Lucida Sans Typewriter" w:hAnsi="Lucida Sans Typewriter" w:cs="Lucida Sans Typewriter Std"/>
-      <w:sz w:val="14"/>
-      <w:szCs w:val="14"/>
-    </w:rPr>
-  </w:style>
-  <w:style w:type="paragraph" w:customStyle="1" w:styleId="CodeBlockScreened">
-    <w:name w:val="Code Block Screened"/>
-    <w:basedOn w:val="CodeBlock"/>
-    <w:uiPriority w:val="5"/>
-    <w:rsid w:val="009D1B91"/>
-    <w:pPr>
-      <w:shd w:val="pct10" w:color="auto" w:fill="FFFFFF" w:themeFill="background1"/>
-      <w:spacing w:before="300" w:after="400"/>
-      <w:ind w:left="720" w:right="240"/>
-    </w:pPr>
-  </w:style>
-  <w:style w:type="paragraph" w:customStyle="1" w:styleId="CodeBlockHead">
-    <w:name w:val="Code Block Head"/>
-    <w:basedOn w:val="Normal"/>
-    <w:next w:val="CodeBlock"/>
-    <w:uiPriority w:val="13"/>
-    <w:rsid w:val="00355559"/>
-    <w:pPr>
-      <w:suppressAutoHyphens/>
-      <w:spacing w:after="80" w:line="180" w:lineRule="atLeast"/>
-      <w:ind w:left="480"/>
-    </w:pPr>
-    <w:rPr>
-      <w:rFonts w:ascii="Segoe Semibold" w:hAnsi="Segoe Semibold" w:cs="Segoe Semibold"/>
-      <w:sz w:val="14"/>
-      <w:szCs w:val="18"/>
-    </w:rPr>
-  </w:style>
-  <w:style w:type="paragraph" w:customStyle="1" w:styleId="CodeBlockScreenedHead">
-    <w:name w:val="Code Block Screened Head"/>
-    <w:basedOn w:val="CodeBlockHead"/>
-    <w:next w:val="CodeBlockScreened"/>
-    <w:uiPriority w:val="13"/>
-    <w:rsid w:val="000C67E9"/>
-    <w:pPr>
-      <w:spacing w:before="300" w:after="0"/>
-      <w:ind w:left="720" w:right="240"/>
-    </w:pPr>
-  </w:style>
-  <w:style w:type="paragraph" w:customStyle="1" w:styleId="CodeBlockNum-Caption">
-    <w:name w:val="Code Block Num-Caption"/>
-    <w:basedOn w:val="Num-Caption"/>
-    <w:uiPriority w:val="13"/>
-    <w:rsid w:val="00B917AC"/>
-    <w:pPr>
-      <w:spacing w:before="100" w:after="120"/>
-    </w:pPr>
-  </w:style>
-  <w:style w:type="paragraph" w:customStyle="1" w:styleId="CodeBlockScreenedafterHead">
-    <w:name w:val="Code Block Screened (after Head)"/>
-    <w:basedOn w:val="CodeBlockScreened"/>
-    <w:uiPriority w:val="13"/>
-    <w:rsid w:val="000C67E9"/>
-    <w:pPr>
-      <w:spacing w:before="80"/>
-    </w:pPr>
-  </w:style>
-  <w:style w:type="paragraph" w:customStyle="1" w:styleId="CodeBlockScreenedHeadmid">
-    <w:name w:val="Code Block Screened Head (mid)"/>
-    <w:basedOn w:val="CodeBlockScreenedHead"/>
-    <w:uiPriority w:val="13"/>
-    <w:pPr>
-      <w:spacing w:before="120"/>
-    </w:pPr>
-  </w:style>
-  <w:style w:type="paragraph" w:customStyle="1" w:styleId="ListCodeBlock">
-    <w:name w:val="List Code Block"/>
-    <w:basedOn w:val="CodeBlock"/>
-    <w:uiPriority w:val="12"/>
-    <w:rsid w:val="00BE31DE"/>
-    <w:pPr>
-      <w:ind w:left="720"/>
-    </w:pPr>
-  </w:style>
-  <w:style w:type="paragraph" w:customStyle="1" w:styleId="ListCodeBlockScreened">
-    <w:name w:val="List Code Block Screened"/>
-    <w:basedOn w:val="CodeBlockScreened"/>
-    <w:next w:val="Normal"/>
-    <w:uiPriority w:val="12"/>
-    <w:rsid w:val="00FC5085"/>
-    <w:pPr>
-      <w:spacing w:before="320"/>
-      <w:ind w:left="1080"/>
-    </w:pPr>
-  </w:style>
-  <w:style w:type="paragraph" w:customStyle="1" w:styleId="Readeraidfirst">
-    <w:name w:val="Readeraid (first)"/>
-    <w:basedOn w:val="Readeraidonly"/>
-    <w:next w:val="Readeraidmid"/>
-    <w:uiPriority w:val="6"/>
-    <w:rsid w:val="00C93997"/>
-    <w:pPr>
-      <w:spacing w:after="80"/>
-    </w:pPr>
-  </w:style>
-  <w:style w:type="paragraph" w:customStyle="1" w:styleId="ReaderaidCodeBlock">
-    <w:name w:val="Readeraid Code Block"/>
-    <w:basedOn w:val="CodeBlock"/>
-    <w:uiPriority w:val="15"/>
-    <w:rsid w:val="00CE1764"/>
-    <w:pPr>
-      <w:spacing w:before="40" w:after="80"/>
-      <w:ind w:left="720" w:right="240"/>
-    </w:pPr>
-  </w:style>
-  <w:style w:type="paragraph" w:customStyle="1" w:styleId="SbarCodeBlock">
-    <w:name w:val="Sbar Code Block"/>
-    <w:basedOn w:val="ReaderaidCodeBlock"/>
-    <w:next w:val="SbarParalast"/>
-    <w:uiPriority w:val="17"/>
-    <w:rsid w:val="00EB4DE3"/>
-    <w:pPr>
-      <w:spacing w:before="0" w:after="100"/>
-    </w:pPr>
-  </w:style>
-  <w:style w:type="paragraph" w:customStyle="1" w:styleId="SbarListCodeBlock">
-    <w:name w:val="Sbar List Code Block"/>
-    <w:basedOn w:val="SbarCodeBlock"/>
-    <w:uiPriority w:val="18"/>
-    <w:rsid w:val="00FC65AC"/>
-    <w:pPr>
-      <w:spacing w:before="40" w:after="80"/>
-      <w:ind w:left="1200"/>
-    </w:pPr>
-  </w:style>
-  <w:style w:type="paragraph" w:customStyle="1" w:styleId="ListPara">
-    <w:name w:val="List Para"/>
-    <w:basedOn w:val="Normal"/>
-    <w:uiPriority w:val="2"/>
-    <w:qFormat/>
-    <w:rsid w:val="00B0394D"/>
-    <w:pPr>
-      <w:ind w:left="1080"/>
-    </w:pPr>
-  </w:style>
-  <w:style w:type="paragraph" w:customStyle="1" w:styleId="ListSet-OffLine">
-    <w:name w:val="List Set-Off Line"/>
-    <w:basedOn w:val="Set-OffLine"/>
-    <w:uiPriority w:val="12"/>
-    <w:rsid w:val="009258F7"/>
-    <w:pPr>
-      <w:ind w:left="1080"/>
-    </w:pPr>
-  </w:style>
-  <w:style w:type="paragraph" w:customStyle="1" w:styleId="NumList2">
-    <w:name w:val="Num List 2"/>
-    <w:basedOn w:val="NumList"/>
-    <w:uiPriority w:val="3"/>
-    <w:rsid w:val="009F77B5"/>
-    <w:pPr>
-      <w:numPr>
-        <w:numId w:val="18"/>
-      </w:numPr>
-      <w:tabs>
-        <w:tab w:val="clear" w:pos="1260"/>
-        <w:tab w:val="right" w:pos="1620"/>
-        <w:tab w:val="left" w:pos="1740"/>
-      </w:tabs>
-      <w:ind w:left="1440"/>
-    </w:pPr>
-  </w:style>
-  <w:style w:type="paragraph" w:customStyle="1" w:styleId="BullList2">
-    <w:name w:val="Bull List 2"/>
-    <w:basedOn w:val="BullList"/>
-    <w:uiPriority w:val="2"/>
-    <w:rsid w:val="009757D2"/>
-    <w:pPr>
-      <w:tabs>
-        <w:tab w:val="clear" w:pos="1260"/>
-        <w:tab w:val="left" w:pos="1152"/>
-      </w:tabs>
-      <w:ind w:left="1440"/>
-    </w:pPr>
-  </w:style>
-  <w:style w:type="paragraph" w:customStyle="1" w:styleId="ProcedureListHead">
-    <w:name w:val="Procedure List Head"/>
-    <w:basedOn w:val="Normal"/>
-    <w:next w:val="Normal"/>
-    <w:uiPriority w:val="2"/>
-    <w:rsid w:val="005B15FA"/>
-    <w:pPr>
-      <w:keepNext/>
-      <w:shd w:val="pct10" w:color="auto" w:fill="auto"/>
-      <w:suppressAutoHyphens/>
-      <w:spacing w:before="240" w:after="200" w:line="280" w:lineRule="atLeast"/>
-      <w:ind w:left="640"/>
-    </w:pPr>
-    <w:rPr>
-      <w:rFonts w:ascii="Segoe Semibold" w:hAnsi="Segoe Semibold" w:cs="Segoe Semibold"/>
-      <w:sz w:val="20"/>
-      <w:szCs w:val="20"/>
-    </w:rPr>
-  </w:style>
-  <w:style w:type="paragraph" w:customStyle="1" w:styleId="ListReaderaidonly">
-    <w:name w:val="List Readeraid (only)"/>
-    <w:basedOn w:val="Readeraidonly"/>
-    <w:next w:val="Normal"/>
-    <w:uiPriority w:val="12"/>
-    <w:rsid w:val="008B574C"/>
-    <w:pPr>
-      <w:ind w:left="1560"/>
-    </w:pPr>
-  </w:style>
-  <w:style w:type="paragraph" w:customStyle="1" w:styleId="ListReaderaidfirst">
-    <w:name w:val="List Readeraid (first)"/>
-    <w:basedOn w:val="ListReaderaidonly"/>
-    <w:next w:val="ListReaderaidmid"/>
-    <w:uiPriority w:val="12"/>
-    <w:rsid w:val="008B574C"/>
-    <w:pPr>
-      <w:spacing w:after="140"/>
-    </w:pPr>
-  </w:style>
-  <w:style w:type="paragraph" w:customStyle="1" w:styleId="ListReaderaidmid">
-    <w:name w:val="List Readeraid (mid)"/>
-    <w:basedOn w:val="ListReaderaidfirst"/>
-    <w:uiPriority w:val="12"/>
-    <w:rsid w:val="009258F7"/>
-    <w:pPr>
-      <w:spacing w:before="0"/>
-    </w:pPr>
-  </w:style>
-  <w:style w:type="paragraph" w:customStyle="1" w:styleId="ListReaderaidlast">
-    <w:name w:val="List Readeraid (last)"/>
-    <w:basedOn w:val="ListReaderaidonly"/>
-    <w:next w:val="Normal"/>
-    <w:uiPriority w:val="12"/>
-    <w:rsid w:val="009258F7"/>
-    <w:pPr>
-      <w:spacing w:before="0"/>
-    </w:pPr>
-  </w:style>
-  <w:style w:type="paragraph" w:customStyle="1" w:styleId="ReaderaidHead">
-    <w:name w:val="Readeraid Head"/>
-    <w:basedOn w:val="SbarHead"/>
-    <w:uiPriority w:val="15"/>
-  </w:style>
-  <w:style w:type="paragraph" w:customStyle="1" w:styleId="SbarReaderaidonly">
-    <w:name w:val="Sbar Readeraid (only)"/>
-    <w:basedOn w:val="Readeraidonly"/>
-    <w:next w:val="SbarParamid"/>
-    <w:uiPriority w:val="17"/>
-    <w:rsid w:val="008357D3"/>
-    <w:pPr>
-      <w:ind w:left="1138" w:right="475"/>
-    </w:pPr>
-  </w:style>
-  <w:style w:type="paragraph" w:customStyle="1" w:styleId="SeeAlso">
-    <w:name w:val="See Also"/>
-    <w:basedOn w:val="Normal"/>
-    <w:next w:val="Normal"/>
-    <w:uiPriority w:val="6"/>
-    <w:qFormat/>
-    <w:rsid w:val="00B17704"/>
-    <w:pPr>
-      <w:keepLines/>
-      <w:suppressAutoHyphens/>
-      <w:spacing w:before="40" w:line="240" w:lineRule="atLeast"/>
-      <w:ind w:left="480"/>
-    </w:pPr>
-    <w:rPr>
-      <w:i/>
-      <w:iCs/>
-      <w:sz w:val="17"/>
-    </w:rPr>
-  </w:style>
-  <w:style w:type="paragraph" w:customStyle="1" w:styleId="ChTOC">
-    <w:name w:val="Ch TOC"/>
-    <w:basedOn w:val="Normal"/>
-    <w:uiPriority w:val="11"/>
-    <w:pPr>
-      <w:tabs>
-        <w:tab w:val="left" w:pos="8260"/>
-      </w:tabs>
-      <w:spacing w:line="260" w:lineRule="atLeast"/>
-      <w:ind w:left="1020" w:right="240"/>
-    </w:pPr>
-    <w:rPr>
-      <w:rFonts w:ascii="Segoe Semibold" w:hAnsi="Segoe Semibold" w:cs="Segoe Semibold"/>
-      <w:sz w:val="20"/>
-      <w:szCs w:val="20"/>
-    </w:rPr>
-  </w:style>
-  <w:style w:type="paragraph" w:customStyle="1" w:styleId="SbarSubhead">
-    <w:name w:val="Sbar Subhead"/>
-    <w:basedOn w:val="SbarHead"/>
-    <w:next w:val="Normal"/>
-    <w:uiPriority w:val="17"/>
-    <w:pPr>
-      <w:spacing w:before="0" w:after="0"/>
-    </w:pPr>
-    <w:rPr>
-      <w:sz w:val="20"/>
-      <w:szCs w:val="20"/>
-    </w:rPr>
-  </w:style>
-  <w:style w:type="paragraph" w:customStyle="1" w:styleId="SbarSet-OffLine">
-    <w:name w:val="Sbar Set-Off Line"/>
-    <w:basedOn w:val="Set-OffLine"/>
-    <w:next w:val="SbarParamid"/>
-    <w:uiPriority w:val="17"/>
-    <w:rsid w:val="00FC65AC"/>
-    <w:pPr>
-      <w:ind w:left="840" w:right="240"/>
-    </w:pPr>
-  </w:style>
-  <w:style w:type="paragraph" w:customStyle="1" w:styleId="SbarNumList">
-    <w:name w:val="Sbar Num List"/>
-    <w:basedOn w:val="NumList"/>
-    <w:uiPriority w:val="17"/>
-    <w:rsid w:val="00FC65AC"/>
-    <w:pPr>
-      <w:tabs>
-        <w:tab w:val="clear" w:pos="1260"/>
-        <w:tab w:val="left" w:pos="1500"/>
-      </w:tabs>
-      <w:ind w:left="1080" w:right="240"/>
-    </w:pPr>
-  </w:style>
-  <w:style w:type="paragraph" w:customStyle="1" w:styleId="SbarListSet-OffLine">
-    <w:name w:val="Sbar List Set-Off Line"/>
-    <w:basedOn w:val="SbarSet-OffLine"/>
-    <w:next w:val="SbarNumList"/>
-    <w:uiPriority w:val="18"/>
-    <w:rsid w:val="00FC65AC"/>
-    <w:pPr>
-      <w:spacing w:after="80"/>
-      <w:ind w:left="1200"/>
-    </w:pPr>
-  </w:style>
-  <w:style w:type="paragraph" w:customStyle="1" w:styleId="SbarBullList2">
-    <w:name w:val="Sbar Bull List 2"/>
-    <w:basedOn w:val="BullList2"/>
-    <w:uiPriority w:val="17"/>
-    <w:rsid w:val="00EB4DE3"/>
-    <w:pPr>
-      <w:tabs>
-        <w:tab w:val="clear" w:pos="1152"/>
-        <w:tab w:val="left" w:pos="1080"/>
-      </w:tabs>
-    </w:pPr>
-  </w:style>
-  <w:style w:type="paragraph" w:customStyle="1" w:styleId="BasicParagraph">
-    <w:name w:val="[Basic Paragraph]"/>
-    <w:basedOn w:val="Normal"/>
-    <w:uiPriority w:val="99"/>
-    <w:semiHidden/>
-    <w:rsid w:val="008B3A37"/>
-    <w:pPr>
-      <w:textAlignment w:val="center"/>
-    </w:pPr>
-    <w:rPr>
-      <w:color w:val="ED1C24"/>
-    </w:rPr>
-  </w:style>
-  <w:style w:type="paragraph" w:customStyle="1" w:styleId="TableNum-Title">
-    <w:name w:val="Table Num-Title"/>
-    <w:basedOn w:val="BasicParagraph"/>
-    <w:next w:val="Table"/>
-    <w:uiPriority w:val="8"/>
-    <w:rsid w:val="007B2BE8"/>
-    <w:pPr>
-      <w:spacing w:line="200" w:lineRule="exact"/>
-      <w:ind w:left="691"/>
-    </w:pPr>
-    <w:rPr>
-      <w:bCs/>
-      <w:color w:val="000000"/>
-      <w:sz w:val="17"/>
-      <w:szCs w:val="17"/>
-    </w:rPr>
-  </w:style>
-  <w:style w:type="paragraph" w:customStyle="1" w:styleId="ListTable">
-    <w:name w:val="List Table"/>
-    <w:basedOn w:val="ListPara"/>
-    <w:next w:val="TableText"/>
-    <w:uiPriority w:val="12"/>
-    <w:pPr>
-      <w:spacing w:before="180"/>
-    </w:pPr>
-  </w:style>
-  <w:style w:type="paragraph" w:customStyle="1" w:styleId="Table">
-    <w:name w:val="Table"/>
-    <w:basedOn w:val="ListTable"/>
-    <w:uiPriority w:val="8"/>
-    <w:rsid w:val="00FC65AC"/>
-    <w:pPr>
-      <w:spacing w:before="60" w:after="160"/>
-      <w:ind w:left="480"/>
-    </w:pPr>
-  </w:style>
-  <w:style w:type="paragraph" w:customStyle="1" w:styleId="ListTableNum-Title">
-    <w:name w:val="List Table Num-Title"/>
-    <w:basedOn w:val="TableNum-Title"/>
-    <w:uiPriority w:val="12"/>
-    <w:pPr>
-      <w:spacing w:before="40"/>
-      <w:ind w:left="1260"/>
-    </w:pPr>
-  </w:style>
-  <w:style w:type="paragraph" w:customStyle="1" w:styleId="SbarTableNum-Title">
-    <w:name w:val="Sbar Table Num-Title"/>
-    <w:basedOn w:val="TableNum-Title"/>
-    <w:uiPriority w:val="17"/>
-    <w:rsid w:val="00FC65AC"/>
-    <w:pPr>
-      <w:ind w:left="720" w:right="240"/>
-    </w:pPr>
-  </w:style>
-  <w:style w:type="paragraph" w:customStyle="1" w:styleId="ReaderaidTable">
-    <w:name w:val="Readeraid Table"/>
-    <w:basedOn w:val="Table"/>
-    <w:next w:val="Readeraidlast"/>
-    <w:uiPriority w:val="15"/>
-    <w:rsid w:val="00CE1764"/>
-    <w:pPr>
-      <w:spacing w:before="100" w:after="80" w:line="220" w:lineRule="atLeast"/>
-      <w:ind w:left="720"/>
-    </w:pPr>
-    <w:rPr>
-      <w:szCs w:val="18"/>
-    </w:rPr>
-  </w:style>
-  <w:style w:type="paragraph" w:customStyle="1" w:styleId="SbarTable">
-    <w:name w:val="Sbar Table"/>
-    <w:basedOn w:val="ReaderaidTable"/>
-    <w:uiPriority w:val="17"/>
-    <w:pPr>
-      <w:spacing w:line="280" w:lineRule="atLeast"/>
-    </w:pPr>
-    <w:rPr>
-      <w:sz w:val="20"/>
-      <w:szCs w:val="20"/>
-    </w:rPr>
-  </w:style>
-  <w:style w:type="paragraph" w:customStyle="1" w:styleId="Footnote">
-    <w:name w:val="Footnote"/>
-    <w:basedOn w:val="BasicParagraph"/>
-    <w:uiPriority w:val="10"/>
-    <w:rsid w:val="000C67E9"/>
-    <w:pPr>
-      <w:tabs>
-        <w:tab w:val="left" w:pos="920"/>
-      </w:tabs>
-      <w:spacing w:after="40" w:line="180" w:lineRule="atLeast"/>
-      <w:ind w:left="641" w:hanging="161"/>
-    </w:pPr>
-    <w:rPr>
-      <w:color w:val="000000"/>
-      <w:sz w:val="15"/>
-      <w:szCs w:val="15"/>
-    </w:rPr>
-  </w:style>
-  <w:style w:type="paragraph" w:customStyle="1" w:styleId="TableHead">
-    <w:name w:val="Table Head"/>
-    <w:basedOn w:val="Normal"/>
-    <w:next w:val="TableText"/>
-    <w:uiPriority w:val="8"/>
-    <w:rsid w:val="000A5133"/>
-    <w:pPr>
-      <w:tabs>
-        <w:tab w:val="right" w:pos="300"/>
-        <w:tab w:val="left" w:pos="480"/>
-      </w:tabs>
-      <w:suppressAutoHyphens/>
-      <w:spacing w:line="240" w:lineRule="exact"/>
-    </w:pPr>
-    <w:rPr>
-      <w:rFonts w:cs="Segoe Semibold"/>
-      <w:b/>
-      <w:sz w:val="15"/>
-      <w:szCs w:val="12"/>
-    </w:rPr>
-  </w:style>
-  <w:style w:type="paragraph" w:customStyle="1" w:styleId="TableText">
-    <w:name w:val="Table Text"/>
-    <w:basedOn w:val="Normal"/>
-    <w:uiPriority w:val="8"/>
-    <w:rsid w:val="007B2BE8"/>
-    <w:pPr>
-      <w:tabs>
-        <w:tab w:val="right" w:pos="300"/>
-        <w:tab w:val="left" w:pos="480"/>
-      </w:tabs>
-      <w:spacing w:line="160" w:lineRule="atLeast"/>
-    </w:pPr>
-    <w:rPr>
-      <w:sz w:val="14"/>
-      <w:szCs w:val="14"/>
-    </w:rPr>
-  </w:style>
-  <w:style w:type="paragraph" w:customStyle="1" w:styleId="Tabtext">
-    <w:name w:val="Tab text"/>
-    <w:basedOn w:val="Normal"/>
-    <w:uiPriority w:val="10"/>
-    <w:pPr>
-      <w:spacing w:after="100"/>
-    </w:pPr>
-  </w:style>
-  <w:style w:type="paragraph" w:customStyle="1" w:styleId="TableBullList">
-    <w:name w:val="Table Bull List"/>
-    <w:basedOn w:val="BullList"/>
-    <w:uiPriority w:val="9"/>
-    <w:pPr>
-      <w:spacing w:after="40" w:line="160" w:lineRule="atLeast"/>
-      <w:ind w:left="300"/>
-    </w:pPr>
-    <w:rPr>
-      <w:sz w:val="14"/>
-      <w:szCs w:val="14"/>
-    </w:rPr>
-  </w:style>
-  <w:style w:type="paragraph" w:customStyle="1" w:styleId="TableCodeBlock">
-    <w:name w:val="Table Code Block"/>
-    <w:basedOn w:val="CodeBlock"/>
-    <w:uiPriority w:val="9"/>
-    <w:pPr>
-      <w:spacing w:line="160" w:lineRule="atLeast"/>
-    </w:pPr>
-    <w:rPr>
-      <w:sz w:val="13"/>
-      <w:szCs w:val="13"/>
-    </w:rPr>
-  </w:style>
-  <w:style w:type="paragraph" w:customStyle="1" w:styleId="Table2Head">
-    <w:name w:val="Table 2 Head"/>
-    <w:basedOn w:val="Normal"/>
-    <w:uiPriority w:val="9"/>
-    <w:pPr>
-      <w:spacing w:line="190" w:lineRule="atLeast"/>
-    </w:pPr>
-    <w:rPr>
-      <w:rFonts w:ascii="Segoe Semibold" w:hAnsi="Segoe Semibold" w:cs="Segoe Semibold"/>
-      <w:caps/>
-      <w:sz w:val="17"/>
-      <w:szCs w:val="17"/>
-    </w:rPr>
-  </w:style>
-  <w:style w:type="paragraph" w:customStyle="1" w:styleId="Readeraidmid">
-    <w:name w:val="Readeraid (mid)"/>
-    <w:basedOn w:val="Readeraidonly"/>
-    <w:uiPriority w:val="6"/>
-    <w:rsid w:val="00C93997"/>
-    <w:pPr>
-      <w:spacing w:before="0" w:after="80"/>
-    </w:pPr>
-  </w:style>
-  <w:style w:type="paragraph" w:customStyle="1" w:styleId="ChNumber">
-    <w:name w:val="Ch Number"/>
-    <w:basedOn w:val="Normalunindented"/>
-    <w:next w:val="ChTitle"/>
-    <w:rsid w:val="006C219E"/>
-    <w:pPr>
-      <w:spacing w:line="360" w:lineRule="exact"/>
-    </w:pPr>
-    <w:rPr>
-      <w:sz w:val="32"/>
-    </w:rPr>
-  </w:style>
-  <w:style w:type="character" w:customStyle="1" w:styleId="Bold">
-    <w:name w:val="Bold"/>
-    <w:uiPriority w:val="4"/>
-    <w:qFormat/>
-    <w:rPr>
-      <w:b/>
-      <w:bCs/>
-    </w:rPr>
-  </w:style>
-  <w:style w:type="character" w:customStyle="1" w:styleId="SemiboldItalic">
-    <w:name w:val="Semibold Italic"/>
-    <w:uiPriority w:val="19"/>
-    <w:rPr>
-      <w:rFonts w:ascii="Segoe Semibold" w:hAnsi="Segoe Semibold" w:cs="Segoe Semibold"/>
-      <w:i/>
-      <w:iCs/>
-    </w:rPr>
-  </w:style>
-  <w:style w:type="character" w:customStyle="1" w:styleId="SemiboldReaderaidPrefix">
-    <w:name w:val="Semibold (Readeraid Prefix)"/>
-    <w:uiPriority w:val="19"/>
-    <w:rPr>
-      <w:rFonts w:ascii="Segoe Semibold" w:hAnsi="Segoe Semibold" w:cs="Segoe Semibold"/>
-      <w:sz w:val="19"/>
-      <w:szCs w:val="19"/>
-    </w:rPr>
-  </w:style>
-  <w:style w:type="character" w:customStyle="1" w:styleId="Italic">
-    <w:name w:val="Italic"/>
-    <w:uiPriority w:val="4"/>
-    <w:qFormat/>
-    <w:rPr>
-      <w:i/>
-      <w:iCs/>
-    </w:rPr>
-  </w:style>
-  <w:style w:type="character" w:customStyle="1" w:styleId="BoldItalic">
-    <w:name w:val="Bold Italic"/>
-    <w:uiPriority w:val="4"/>
-    <w:rsid w:val="00B13733"/>
-    <w:rPr>
-      <w:rFonts w:ascii="Segoe" w:hAnsi="Segoe"/>
-      <w:b/>
-      <w:bCs/>
-      <w:i/>
-      <w:iCs/>
-    </w:rPr>
-  </w:style>
-  <w:style w:type="character" w:customStyle="1" w:styleId="InlineCode">
-    <w:name w:val="Inline Code"/>
-    <w:uiPriority w:val="4"/>
-    <w:rPr>
-      <w:rFonts w:ascii="Lucida Sans Typewriter Std" w:hAnsi="Lucida Sans Typewriter Std" w:cs="Lucida Sans Typewriter Std"/>
-      <w:spacing w:val="0"/>
-      <w:sz w:val="17"/>
-      <w:szCs w:val="17"/>
-    </w:rPr>
-  </w:style>
-  <w:style w:type="character" w:customStyle="1" w:styleId="FigNum">
-    <w:name w:val="Fig Num"/>
-    <w:uiPriority w:val="8"/>
-    <w:rPr>
-      <w:b/>
-      <w:bCs/>
-      <w:caps/>
-      <w:sz w:val="15"/>
-      <w:szCs w:val="15"/>
-    </w:rPr>
-  </w:style>
-  <w:style w:type="character" w:customStyle="1" w:styleId="Footnote1">
-    <w:name w:val="Footnote1"/>
-    <w:uiPriority w:val="99"/>
-    <w:semiHidden/>
-    <w:rPr>
-      <w:position w:val="4"/>
-      <w:sz w:val="12"/>
-      <w:szCs w:val="12"/>
-      <w:vertAlign w:val="baseline"/>
-    </w:rPr>
-  </w:style>
-  <w:style w:type="character" w:customStyle="1" w:styleId="BullList2Bullet">
-    <w:name w:val="Bull List 2 Bullet"/>
-    <w:uiPriority w:val="99"/>
-    <w:semiHidden/>
-    <w:rPr>
-      <w:sz w:val="28"/>
-      <w:szCs w:val="28"/>
-    </w:rPr>
-  </w:style>
-  <w:style w:type="paragraph" w:styleId="BalloonText">
-    <w:name w:val="Balloon Text"/>
-    <w:basedOn w:val="Normal"/>
-    <w:link w:val="BalloonTextChar"/>
-    <w:uiPriority w:val="99"/>
-    <w:semiHidden/>
-    <w:unhideWhenUsed/>
-    <w:rsid w:val="00F0536D"/>
-    <w:rPr>
-      <w:rFonts w:ascii="Tahoma" w:hAnsi="Tahoma" w:cs="Tahoma"/>
-      <w:sz w:val="16"/>
-      <w:szCs w:val="16"/>
-    </w:rPr>
-  </w:style>
-  <w:style w:type="character" w:customStyle="1" w:styleId="BalloonTextChar">
-    <w:name w:val="Balloon Text Char"/>
-    <w:basedOn w:val="DefaultParagraphFont"/>
-    <w:link w:val="BalloonText"/>
-    <w:uiPriority w:val="99"/>
-    <w:semiHidden/>
-    <w:rsid w:val="00F0536D"/>
-    <w:rPr>
-      <w:rFonts w:ascii="Tahoma" w:hAnsi="Tahoma" w:cs="Tahoma"/>
-      <w:color w:val="000000"/>
-      <w:sz w:val="16"/>
-      <w:szCs w:val="16"/>
-    </w:rPr>
-  </w:style>
-  <w:style w:type="paragraph" w:styleId="CommentText">
-    <w:name w:val="annotation text"/>
-    <w:basedOn w:val="Normal"/>
-    <w:link w:val="CommentTextChar"/>
-    <w:uiPriority w:val="99"/>
-    <w:semiHidden/>
-    <w:unhideWhenUsed/>
-    <w:rsid w:val="003C113A"/>
-    <w:rPr>
-      <w:sz w:val="20"/>
-      <w:szCs w:val="20"/>
-    </w:rPr>
-  </w:style>
-  <w:style w:type="character" w:customStyle="1" w:styleId="CommentTextChar">
-    <w:name w:val="Comment Text Char"/>
-    <w:basedOn w:val="DefaultParagraphFont"/>
-    <w:link w:val="CommentText"/>
-    <w:uiPriority w:val="99"/>
-    <w:semiHidden/>
-    <w:rsid w:val="003C113A"/>
-    <w:rPr>
-      <w:rFonts w:ascii="Segoe" w:hAnsi="Segoe" w:cs="Segoe"/>
-      <w:color w:val="000000"/>
-      <w:sz w:val="20"/>
-      <w:szCs w:val="20"/>
-    </w:rPr>
-  </w:style>
-  <w:style w:type="paragraph" w:styleId="CommentSubject">
-    <w:name w:val="annotation subject"/>
-    <w:basedOn w:val="CommentText"/>
-    <w:next w:val="CommentText"/>
-    <w:link w:val="CommentSubjectChar"/>
-    <w:uiPriority w:val="99"/>
-    <w:semiHidden/>
-    <w:unhideWhenUsed/>
-    <w:rsid w:val="003C113A"/>
-    <w:rPr>
-      <w:b/>
-      <w:bCs/>
-    </w:rPr>
-  </w:style>
-  <w:style w:type="character" w:customStyle="1" w:styleId="CommentSubjectChar">
-    <w:name w:val="Comment Subject Char"/>
-    <w:basedOn w:val="CommentTextChar"/>
-    <w:link w:val="CommentSubject"/>
-    <w:uiPriority w:val="99"/>
-    <w:semiHidden/>
-    <w:rsid w:val="003C113A"/>
-    <w:rPr>
-      <w:rFonts w:ascii="Segoe" w:hAnsi="Segoe" w:cs="Segoe"/>
-      <w:b/>
-      <w:bCs/>
-      <w:color w:val="000000"/>
-      <w:sz w:val="20"/>
-      <w:szCs w:val="20"/>
-    </w:rPr>
-  </w:style>
-  <w:style w:type="table" w:styleId="TableGrid">
-    <w:name w:val="Table Grid"/>
-    <w:basedOn w:val="TableNormal"/>
-    <w:uiPriority w:val="59"/>
-    <w:rsid w:val="00A508CF"/>
-    <w:pPr>
-      <w:spacing w:after="0" w:line="240" w:lineRule="auto"/>
-    </w:pPr>
-    <w:tblPr>
-      <w:tblInd w:w="0" w:type="dxa"/>
-      <w:tblBorders>
-        <w:top w:val="single" w:sz="4" w:space="0" w:color="auto"/>
-        <w:left w:val="single" w:sz="4" w:space="0" w:color="auto"/>
-        <w:bottom w:val="single" w:sz="4" w:space="0" w:color="auto"/>
-        <w:right w:val="single" w:sz="4" w:space="0" w:color="auto"/>
-        <w:insideH w:val="single" w:sz="4" w:space="0" w:color="auto"/>
-        <w:insideV w:val="single" w:sz="4" w:space="0" w:color="auto"/>
-      </w:tblBorders>
-      <w:tblCellMar>
-        <w:top w:w="0" w:type="dxa"/>
-        <w:left w:w="108" w:type="dxa"/>
-        <w:bottom w:w="0" w:type="dxa"/>
-        <w:right w:w="108" w:type="dxa"/>
-      </w:tblCellMar>
-    </w:tblPr>
-  </w:style>
-  <w:style w:type="paragraph" w:customStyle="1" w:styleId="EditorsNote">
-    <w:name w:val="Editor's Note"/>
-    <w:basedOn w:val="Normal"/>
-    <w:uiPriority w:val="10"/>
-    <w:qFormat/>
-    <w:rsid w:val="00C974FC"/>
-    <w:rPr>
-      <w:color w:val="FF0000"/>
-      <w:sz w:val="16"/>
-      <w:szCs w:val="16"/>
-    </w:rPr>
-  </w:style>
-  <w:style w:type="paragraph" w:customStyle="1" w:styleId="MarginText">
-    <w:name w:val="Margin Text"/>
-    <w:basedOn w:val="Normal"/>
-    <w:next w:val="Normal"/>
-    <w:uiPriority w:val="10"/>
-    <w:rsid w:val="00C974FC"/>
-    <w:rPr>
-      <w:sz w:val="16"/>
-      <w:szCs w:val="16"/>
-    </w:rPr>
-  </w:style>
-  <w:style w:type="paragraph" w:styleId="ListParagraph">
-    <w:name w:val="List Paragraph"/>
-    <w:basedOn w:val="Normal"/>
-    <w:uiPriority w:val="34"/>
-    <w:semiHidden/>
-    <w:qFormat/>
-    <w:rsid w:val="00D746E7"/>
-    <w:pPr>
-      <w:ind w:left="720"/>
-      <w:contextualSpacing/>
-    </w:pPr>
-  </w:style>
-  <w:style w:type="paragraph" w:customStyle="1" w:styleId="Normalunindented">
-    <w:name w:val="Normal (unindented)"/>
-    <w:basedOn w:val="Normal"/>
-    <w:next w:val="Normal"/>
-    <w:qFormat/>
-    <w:rsid w:val="00445D72"/>
-  </w:style>
-  <w:style w:type="paragraph" w:customStyle="1" w:styleId="Readeraidlast">
-    <w:name w:val="Readeraid (last)"/>
-    <w:basedOn w:val="Readeraidonly"/>
-    <w:next w:val="Normal"/>
-    <w:uiPriority w:val="6"/>
-    <w:rsid w:val="00C93997"/>
-    <w:pPr>
-      <w:spacing w:before="0"/>
-    </w:pPr>
-  </w:style>
-  <w:style w:type="paragraph" w:customStyle="1" w:styleId="SbarParaonly">
-    <w:name w:val="Sbar Para (only)"/>
-    <w:basedOn w:val="SbarParafirst"/>
-    <w:next w:val="Normal"/>
-    <w:uiPriority w:val="7"/>
-    <w:qFormat/>
-    <w:rsid w:val="00F90186"/>
-    <w:pPr>
-      <w:spacing w:after="480"/>
-    </w:pPr>
-  </w:style>
-  <w:style w:type="character" w:customStyle="1" w:styleId="H4">
-    <w:name w:val="H4"/>
-    <w:basedOn w:val="Bold"/>
-    <w:uiPriority w:val="19"/>
-    <w:semiHidden/>
-    <w:qFormat/>
-    <w:rsid w:val="00A70FE5"/>
-    <w:rPr>
-      <w:rFonts w:ascii="Segoe" w:hAnsi="Segoe"/>
-      <w:b/>
-      <w:bCs/>
-      <w:sz w:val="17"/>
-      <w:szCs w:val="17"/>
-    </w:rPr>
-  </w:style>
-  <w:style w:type="paragraph" w:customStyle="1" w:styleId="ListPara2">
-    <w:name w:val="List Para 2"/>
-    <w:basedOn w:val="ListPara"/>
-    <w:uiPriority w:val="2"/>
-    <w:rsid w:val="006537E9"/>
-    <w:pPr>
-      <w:ind w:left="1440"/>
-    </w:pPr>
-  </w:style>
-  <w:style w:type="paragraph" w:styleId="EndnoteText">
-    <w:name w:val="endnote text"/>
-    <w:basedOn w:val="Normal"/>
-    <w:link w:val="EndnoteTextChar"/>
-    <w:uiPriority w:val="99"/>
-    <w:semiHidden/>
-    <w:unhideWhenUsed/>
-    <w:rsid w:val="00DC3F2C"/>
-    <w:rPr>
-      <w:sz w:val="20"/>
-      <w:szCs w:val="20"/>
-    </w:rPr>
-  </w:style>
-  <w:style w:type="character" w:customStyle="1" w:styleId="EndnoteTextChar">
-    <w:name w:val="Endnote Text Char"/>
-    <w:basedOn w:val="DefaultParagraphFont"/>
-    <w:link w:val="EndnoteText"/>
-    <w:uiPriority w:val="99"/>
-    <w:semiHidden/>
-    <w:rsid w:val="00DC3F2C"/>
-    <w:rPr>
-      <w:rFonts w:ascii="Segoe" w:hAnsi="Segoe" w:cs="Segoe"/>
-      <w:color w:val="000000"/>
-      <w:sz w:val="20"/>
-      <w:szCs w:val="20"/>
-    </w:rPr>
-  </w:style>
-  <w:style w:type="character" w:styleId="EndnoteReference">
-    <w:name w:val="endnote reference"/>
-    <w:basedOn w:val="DefaultParagraphFont"/>
-    <w:uiPriority w:val="99"/>
-    <w:semiHidden/>
-    <w:unhideWhenUsed/>
-    <w:rsid w:val="00DC3F2C"/>
-    <w:rPr>
-      <w:vertAlign w:val="superscript"/>
-    </w:rPr>
-  </w:style>
-  <w:style w:type="character" w:customStyle="1" w:styleId="Heading5Char">
-    <w:name w:val="Heading 5 Char"/>
-    <w:aliases w:val="h5 Char"/>
-    <w:basedOn w:val="DefaultParagraphFont"/>
-    <w:link w:val="Heading5"/>
-    <w:rsid w:val="007C431B"/>
-    <w:rPr>
-      <w:rFonts w:ascii="Segoe" w:eastAsiaTheme="majorEastAsia" w:hAnsi="Segoe" w:cstheme="majorBidi"/>
-      <w:color w:val="243F60" w:themeColor="accent1" w:themeShade="7F"/>
-      <w:sz w:val="18"/>
-      <w:szCs w:val="19"/>
-    </w:rPr>
-  </w:style>
-  <w:style w:type="paragraph" w:customStyle="1" w:styleId="NumList2inBullList">
-    <w:name w:val="Num List 2 (in Bull List)"/>
-    <w:basedOn w:val="NumList2"/>
-    <w:uiPriority w:val="3"/>
-    <w:rsid w:val="00D867EF"/>
-    <w:pPr>
-      <w:numPr>
-        <w:numId w:val="19"/>
-      </w:numPr>
-      <w:ind w:left="1440"/>
-    </w:pPr>
-  </w:style>
-  <w:style w:type="paragraph" w:customStyle="1" w:styleId="Correct">
-    <w:name w:val="Correct"/>
-    <w:basedOn w:val="ListPara"/>
-    <w:next w:val="ListPara"/>
-    <w:uiPriority w:val="19"/>
-    <w:semiHidden/>
-    <w:rsid w:val="002E68D0"/>
-    <w:rPr>
-      <w:b/>
-    </w:rPr>
-  </w:style>
-  <w:style w:type="paragraph" w:customStyle="1" w:styleId="Incorrect">
-    <w:name w:val="Incorrect"/>
-    <w:basedOn w:val="Correct"/>
-    <w:next w:val="ListPara"/>
-    <w:uiPriority w:val="19"/>
-    <w:semiHidden/>
-    <w:rsid w:val="002E68D0"/>
-  </w:style>
-  <w:style w:type="character" w:styleId="Hyperlink">
-    <w:name w:val="Hyperlink"/>
-    <w:basedOn w:val="DefaultParagraphFont"/>
-    <w:uiPriority w:val="99"/>
-    <w:semiHidden/>
-    <w:unhideWhenUsed/>
-    <w:rsid w:val="00E852C8"/>
-    <w:rPr>
-      <w:color w:val="0000FF"/>
-      <w:u w:val="single"/>
-    </w:rPr>
-  </w:style>
-</w:styles>
-</file>
-
-<file path=word/stylesWithEffects.xml><?xml version="1.0" encoding="utf-8"?>
-<w:styles xmlns:wpc="http://schemas.microsoft.com/office/word/2010/wordprocessingCanvas" xmlns:mc="http://schemas.openxmlformats.org/markup-compatibility/2006" xmlns:o="urn:schemas-microsoft-com:office:office" xmlns:r="http://schemas.openxmlformats.org/officeDocument/2006/relationships" xmlns:m="http://schemas.openxmlformats.org/officeDocument/2006/math" xmlns:v="urn:schemas-microsoft-com:vml" xmlns:wp14="http://schemas.microsoft.com/office/word/2010/wordprocessingDrawing" xmlns:wp="http://schemas.openxmlformats.org/drawingml/2006/wordprocessingDrawing" xmlns:w10="urn:schemas-microsoft-com:office:word" xmlns:w="http://schemas.openxmlformats.org/wordprocessingml/2006/main" xmlns:w14="http://schemas.microsoft.com/office/word/2010/wordml" xmlns:wpg="http://schemas.microsoft.com/office/word/2010/wordprocessingGroup" xmlns:wpi="http://schemas.microsoft.com/office/word/2010/wordprocessingInk" xmlns:wne="http://schemas.microsoft.com/office/word/2006/wordml" xmlns:wps="http://schemas.microsoft.com/office/word/2010/wordprocessingShape" mc:Ignorable="w14 wp14">
-  <w:docDefaults>
-    <w:rPrDefault>
-      <w:rPr>
-        <w:rFonts w:asciiTheme="minorHAnsi" w:eastAsiaTheme="minorEastAsia" w:hAnsiTheme="minorHAnsi" w:cstheme="minorBidi"/>
-        <w:sz w:val="22"/>
-        <w:szCs w:val="22"/>
-        <w:lang w:val="en-US" w:eastAsia="en-US" w:bidi="ar-SA"/>
-      </w:rPr>
-    </w:rPrDefault>
-    <w:pPrDefault>
-      <w:pPr>
-        <w:spacing w:after="200" w:line="276" w:lineRule="auto"/>
-      </w:pPr>
-    </w:pPrDefault>
-  </w:docDefaults>
-  <w:latentStyles w:defLockedState="0" w:defUIPriority="99" w:defSemiHidden="1" w:defUnhideWhenUsed="1" w:defQFormat="0" w:count="267">
-    <w:lsdException w:name="Normal" w:semiHidden="0" w:uiPriority="0" w:unhideWhenUsed="0" w:qFormat="1"/>
-    <w:lsdException w:name="heading 1" w:semiHidden="0" w:unhideWhenUsed="0" w:qFormat="1"/>
-    <w:lsdException w:name="heading 2" w:semiHidden="0" w:unhideWhenUsed="0" w:qFormat="1"/>
-    <w:lsdException w:name="heading 3" w:semiHidden="0" w:unhideWhenUsed="0" w:qFormat="1"/>
-    <w:lsdException w:name="heading 4" w:semiHidden="0" w:unhideWhenUsed="0"/>
-    <w:lsdException w:name="heading 5" w:semiHidden="0" w:uiPriority="5" w:unhideWhenUsed="0"/>
-    <w:lsdException w:name="heading 6" w:uiPriority="59" w:unhideWhenUsed="0"/>
-    <w:lsdException w:name="heading 7" w:uiPriority="9" w:qFormat="1"/>
-    <w:lsdException w:name="heading 8" w:uiPriority="9" w:qFormat="1"/>
-    <w:lsdException w:name="heading 9" w:uiPriority="9" w:qFormat="1"/>
-    <w:lsdException w:name="toc 1" w:uiPriority="39"/>
-    <w:lsdException w:name="toc 2" w:uiPriority="39"/>
-    <w:lsdException w:name="toc 3" w:uiPriority="39"/>
-    <w:lsdException w:name="toc 4" w:uiPriority="39"/>
-    <w:lsdException w:name="toc 5" w:uiPriority="39"/>
-    <w:lsdException w:name="toc 6" w:uiPriority="39"/>
-    <w:lsdException w:name="toc 7" w:uiPriority="39"/>
-    <w:lsdException w:name="toc 8" w:uiPriority="39"/>
-    <w:lsdException w:name="toc 9" w:uiPriority="39"/>
-    <w:lsdException w:name="caption" w:uiPriority="35" w:qFormat="1"/>
-    <w:lsdException w:name="Title" w:uiPriority="10" w:unhideWhenUsed="0" w:qFormat="1"/>
-    <w:lsdException w:name="Default Paragraph Font" w:uiPriority="1"/>
-    <w:lsdException w:name="Subtitle" w:uiPriority="11" w:unhideWhenUsed="0" w:qFormat="1"/>
-    <w:lsdException w:name="Strong" w:uiPriority="22" w:unhideWhenUsed="0" w:qFormat="1"/>
-    <w:lsdException w:name="Emphasis" w:uiPriority="20" w:unhideWhenUsed="0" w:qFormat="1"/>
-    <w:lsdException w:name="Table Grid" w:semiHidden="0" w:uiPriority="59" w:unhideWhenUsed="0"/>
-    <w:lsdException w:name="Placeholder Text" w:unhideWhenUsed="0"/>
-    <w:lsdException w:name="No Spacing" w:uiPriority="1" w:unhideWhenUsed="0"/>
-    <w:lsdException w:name="Light Shading" w:semiHidden="0" w:uiPriority="60" w:unhideWhenUsed="0"/>
-    <w:lsdException w:name="Light List" w:semiHidden="0" w:uiPriority="61" w:unhideWhenUsed="0"/>
-    <w:lsdException w:name="Light Grid" w:semiHidden="0" w:uiPriority="62" w:unhideWhenUsed="0"/>
-    <w:lsdException w:name="Medium Shading 1" w:semiHidden="0" w:uiPriority="63" w:unhideWhenUsed="0"/>
-    <w:lsdException w:name="Medium Shading 2" w:semiHidden="0" w:uiPriority="64" w:unhideWhenUsed="0"/>
-    <w:lsdException w:name="Medium List 1" w:semiHidden="0" w:uiPriority="65" w:unhideWhenUsed="0"/>
-    <w:lsdException w:name="Medium List 2" w:semiHidden="0" w:uiPriority="66" w:unhideWhenUsed="0"/>
-    <w:lsdException w:name="Medium Grid 1" w:semiHidden="0" w:uiPriority="67" w:unhideWhenUsed="0"/>
-    <w:lsdException w:name="Medium Grid 2" w:semiHidden="0" w:uiPriority="68" w:unhideWhenUsed="0"/>
-    <w:lsdException w:name="Medium Grid 3" w:semiHidden="0" w:uiPriority="69" w:unhideWhenUsed="0"/>
-    <w:lsdException w:name="Dark List" w:semiHidden="0" w:uiPriority="70" w:unhideWhenUsed="0"/>
-    <w:lsdException w:name="Colorful Shading" w:semiHidden="0" w:uiPriority="71" w:unhideWhenUsed="0"/>
-    <w:lsdException w:name="Colorful List" w:semiHidden="0" w:uiPriority="72" w:unhideWhenUsed="0"/>
-    <w:lsdException w:name="Colorful Grid" w:semiHidden="0" w:uiPriority="73" w:unhideWhenUsed="0"/>
-    <w:lsdException w:name="Light Shading Accent 1" w:semiHidden="0" w:uiPriority="60" w:unhideWhenUsed="0"/>
-    <w:lsdException w:name="Light List Accent 1" w:semiHidden="0" w:uiPriority="61" w:unhideWhenUsed="0"/>
-    <w:lsdException w:name="Light Grid Accent 1" w:semiHidden="0" w:uiPriority="62" w:unhideWhenUsed="0"/>
-    <w:lsdException w:name="Medium Shading 1 Accent 1" w:semiHidden="0" w:uiPriority="63" w:unhideWhenUsed="0"/>
-    <w:lsdException w:name="Medium Shading 2 Accent 1" w:semiHidden="0" w:uiPriority="64" w:unhideWhenUsed="0"/>
-    <w:lsdException w:name="Medium List 1 Accent 1" w:semiHidden="0" w:uiPriority="65" w:unhideWhenUsed="0"/>
-    <w:lsdException w:name="Revision" w:unhideWhenUsed="0"/>
-    <w:lsdException w:name="List Paragraph" w:uiPriority="34" w:unhideWhenUsed="0" w:qFormat="1"/>
-    <w:lsdException w:name="Quote" w:uiPriority="29" w:unhideWhenUsed="0" w:qFormat="1"/>
-    <w:lsdException w:name="Intense Quote" w:uiPriority="30" w:unhideWhenUsed="0" w:qFormat="1"/>
-    <w:lsdException w:name="Medium List 2 Accent 1" w:semiHidden="0" w:uiPriority="66" w:unhideWhenUsed="0"/>
-    <w:lsdException w:name="Medium Grid 1 Accent 1" w:semiHidden="0" w:uiPriority="67" w:unhideWhenUsed="0"/>
-    <w:lsdException w:name="Medium Grid 2 Accent 1" w:semiHidden="0" w:uiPriority="68" w:unhideWhenUsed="0"/>
-    <w:lsdException w:name="Medium Grid 3 Accent 1" w:semiHidden="0" w:uiPriority="69" w:unhideWhenUsed="0"/>
-    <w:lsdException w:name="Dark List Accent 1" w:semiHidden="0" w:uiPriority="70" w:unhideWhenUsed="0"/>
-    <w:lsdException w:name="Colorful Shading Accent 1" w:semiHidden="0" w:uiPriority="71" w:unhideWhenUsed="0"/>
-    <w:lsdException w:name="Colorful List Accent 1" w:semiHidden="0" w:uiPriority="72" w:unhideWhenUsed="0"/>
-    <w:lsdException w:name="Colorful Grid Accent 1" w:semiHidden="0" w:uiPriority="73" w:unhideWhenUsed="0"/>
-    <w:lsdException w:name="Light Shading Accent 2" w:semiHidden="0" w:uiPriority="60" w:unhideWhenUsed="0"/>
-    <w:lsdException w:name="Light List Accent 2" w:semiHidden="0" w:uiPriority="61" w:unhideWhenUsed="0"/>
-    <w:lsdException w:name="Light Grid Accent 2" w:semiHidden="0" w:uiPriority="62" w:unhideWhenUsed="0"/>
-    <w:lsdException w:name="Medium Shading 1 Accent 2" w:semiHidden="0" w:uiPriority="63" w:unhideWhenUsed="0"/>
-    <w:lsdException w:name="Medium Shading 2 Accent 2" w:semiHidden="0" w:uiPriority="64" w:unhideWhenUsed="0"/>
-    <w:lsdException w:name="Medium List 1 Accent 2" w:semiHidden="0" w:uiPriority="65" w:unhideWhenUsed="0"/>
-    <w:lsdException w:name="Medium List 2 Accent 2" w:semiHidden="0" w:uiPriority="66" w:unhideWhenUsed="0"/>
-    <w:lsdException w:name="Medium Grid 1 Accent 2" w:semiHidden="0" w:uiPriority="67" w:unhideWhenUsed="0"/>
-    <w:lsdException w:name="Medium Grid 2 Accent 2" w:semiHidden="0" w:uiPriority="68" w:unhideWhenUsed="0"/>
-    <w:lsdException w:name="Medium Grid 3 Accent 2" w:semiHidden="0" w:uiPriority="69" w:unhideWhenUsed="0"/>
-    <w:lsdException w:name="Dark List Accent 2" w:semiHidden="0" w:uiPriority="70" w:unhideWhenUsed="0"/>
-    <w:lsdException w:name="Colorful Shading Accent 2" w:semiHidden="0" w:uiPriority="71" w:unhideWhenUsed="0"/>
-    <w:lsdException w:name="Colorful List Accent 2" w:semiHidden="0" w:uiPriority="72" w:unhideWhenUsed="0"/>
-    <w:lsdException w:name="Colorful Grid Accent 2" w:semiHidden="0" w:uiPriority="73" w:unhideWhenUsed="0"/>
-    <w:lsdException w:name="Light Shading Accent 3" w:semiHidden="0" w:uiPriority="60" w:unhideWhenUsed="0"/>
-    <w:lsdException w:name="Light List Accent 3" w:semiHidden="0" w:uiPriority="61" w:unhideWhenUsed="0"/>
-    <w:lsdException w:name="Light Grid Accent 3" w:semiHidden="0" w:uiPriority="62" w:unhideWhenUsed="0"/>
-    <w:lsdException w:name="Medium Shading 1 Accent 3" w:semiHidden="0" w:uiPriority="63" w:unhideWhenUsed="0"/>
-    <w:lsdException w:name="Medium Shading 2 Accent 3" w:semiHidden="0" w:uiPriority="64" w:unhideWhenUsed="0"/>
-    <w:lsdException w:name="Medium List 1 Accent 3" w:semiHidden="0" w:uiPriority="65" w:unhideWhenUsed="0"/>
-    <w:lsdException w:name="Medium List 2 Accent 3" w:semiHidden="0" w:uiPriority="66" w:unhideWhenUsed="0"/>
-    <w:lsdException w:name="Medium Grid 1 Accent 3" w:semiHidden="0" w:uiPriority="67" w:unhideWhenUsed="0"/>
-    <w:lsdException w:name="Medium Grid 2 Accent 3" w:semiHidden="0" w:uiPriority="68" w:unhideWhenUsed="0"/>
-    <w:lsdException w:name="Medium Grid 3 Accent 3" w:semiHidden="0" w:uiPriority="69" w:unhideWhenUsed="0"/>
-    <w:lsdException w:name="Dark List Accent 3" w:semiHidden="0" w:uiPriority="70" w:unhideWhenUsed="0"/>
-    <w:lsdException w:name="Colorful Shading Accent 3" w:semiHidden="0" w:uiPriority="71" w:unhideWhenUsed="0"/>
-    <w:lsdException w:name="Colorful List Accent 3" w:semiHidden="0" w:uiPriority="72" w:unhideWhenUsed="0"/>
-    <w:lsdException w:name="Colorful Grid Accent 3" w:semiHidden="0" w:uiPriority="73" w:unhideWhenUsed="0"/>
-    <w:lsdException w:name="Light Shading Accent 4" w:semiHidden="0" w:uiPriority="60" w:unhideWhenUsed="0"/>
-    <w:lsdException w:name="Light List Accent 4" w:semiHidden="0" w:uiPriority="61" w:unhideWhenUsed="0"/>
-    <w:lsdException w:name="Light Grid Accent 4" w:semiHidden="0" w:uiPriority="62" w:unhideWhenUsed="0"/>
-    <w:lsdException w:name="Medium Shading 1 Accent 4" w:semiHidden="0" w:uiPriority="63" w:unhideWhenUsed="0"/>
-    <w:lsdException w:name="Medium Shading 2 Accent 4" w:semiHidden="0" w:uiPriority="64" w:unhideWhenUsed="0"/>
-    <w:lsdException w:name="Medium List 1 Accent 4" w:semiHidden="0" w:uiPriority="65" w:unhideWhenUsed="0"/>
-    <w:lsdException w:name="Medium List 2 Accent 4" w:semiHidden="0" w:uiPriority="66" w:unhideWhenUsed="0"/>
-    <w:lsdException w:name="Medium Grid 1 Accent 4" w:semiHidden="0" w:uiPriority="67" w:unhideWhenUsed="0"/>
-    <w:lsdException w:name="Medium Grid 2 Accent 4" w:semiHidden="0" w:uiPriority="68" w:unhideWhenUsed="0"/>
-    <w:lsdException w:name="Medium Grid 3 Accent 4" w:semiHidden="0" w:uiPriority="69" w:unhideWhenUsed="0"/>
-    <w:lsdException w:name="Dark List Accent 4" w:semiHidden="0" w:uiPriority="70" w:unhideWhenUsed="0"/>
-    <w:lsdException w:name="Colorful Shading Accent 4" w:semiHidden="0" w:uiPriority="71" w:unhideWhenUsed="0"/>
-    <w:lsdException w:name="Colorful List Accent 4" w:semiHidden="0" w:uiPriority="72" w:unhideWhenUsed="0"/>
-    <w:lsdException w:name="Colorful Grid Accent 4" w:semiHidden="0" w:uiPriority="73" w:unhideWhenUsed="0"/>
-    <w:lsdException w:name="Light Shading Accent 5" w:semiHidden="0" w:uiPriority="60" w:unhideWhenUsed="0"/>
-    <w:lsdException w:name="Light List Accent 5" w:semiHidden="0" w:uiPriority="61" w:unhideWhenUsed="0"/>
-    <w:lsdException w:name="Light Grid Accent 5" w:semiHidden="0" w:uiPriority="62" w:unhideWhenUsed="0"/>
-    <w:lsdException w:name="Medium Shading 1 Accent 5" w:semiHidden="0" w:uiPriority="63" w:unhideWhenUsed="0"/>
-    <w:lsdException w:name="Medium Shading 2 Accent 5" w:semiHidden="0" w:uiPriority="64" w:unhideWhenUsed="0"/>
-    <w:lsdException w:name="Medium List 1 Accent 5" w:semiHidden="0" w:uiPriority="65" w:unhideWhenUsed="0"/>
-    <w:lsdException w:name="Medium List 2 Accent 5" w:semiHidden="0" w:uiPriority="66" w:unhideWhenUsed="0"/>
-    <w:lsdException w:name="Medium Grid 1 Accent 5" w:semiHidden="0" w:uiPriority="67" w:unhideWhenUsed="0"/>
-    <w:lsdException w:name="Medium Grid 2 Accent 5" w:semiHidden="0" w:uiPriority="68" w:unhideWhenUsed="0"/>
-    <w:lsdException w:name="Medium Grid 3 Accent 5" w:semiHidden="0" w:uiPriority="69" w:unhideWhenUsed="0"/>
-    <w:lsdException w:name="Dark List Accent 5" w:semiHidden="0" w:uiPriority="70" w:unhideWhenUsed="0"/>
-    <w:lsdException w:name="Colorful Shading Accent 5" w:semiHidden="0" w:uiPriority="71" w:unhideWhenUsed="0"/>
-    <w:lsdException w:name="Colorful List Accent 5" w:semiHidden="0" w:uiPriority="72" w:unhideWhenUsed="0"/>
-    <w:lsdException w:name="Colorful Grid Accent 5" w:semiHidden="0" w:uiPriority="73" w:unhideWhenUsed="0"/>
-    <w:lsdException w:name="Light Shading Accent 6" w:semiHidden="0" w:uiPriority="60" w:unhideWhenUsed="0"/>
-    <w:lsdException w:name="Light List Accent 6" w:semiHidden="0" w:uiPriority="61" w:unhideWhenUsed="0"/>
-    <w:lsdException w:name="Light Grid Accent 6" w:semiHidden="0" w:uiPriority="62" w:unhideWhenUsed="0"/>
-    <w:lsdException w:name="Medium Shading 1 Accent 6" w:semiHidden="0" w:uiPriority="63" w:unhideWhenUsed="0"/>
-    <w:lsdException w:name="Medium Shading 2 Accent 6" w:semiHidden="0" w:uiPriority="64" w:unhideWhenUsed="0"/>
-    <w:lsdException w:name="Medium List 1 Accent 6" w:semiHidden="0" w:uiPriority="65" w:unhideWhenUsed="0"/>
-    <w:lsdException w:name="Medium List 2 Accent 6" w:semiHidden="0" w:uiPriority="66" w:unhideWhenUsed="0"/>
-    <w:lsdException w:name="Medium Grid 1 Accent 6" w:semiHidden="0" w:uiPriority="67" w:unhideWhenUsed="0"/>
-    <w:lsdException w:name="Medium Grid 2 Accent 6" w:semiHidden="0" w:uiPriority="68" w:unhideWhenUsed="0"/>
-    <w:lsdException w:name="Medium Grid 3 Accent 6" w:semiHidden="0" w:uiPriority="69" w:unhideWhenUsed="0"/>
-    <w:lsdException w:name="Dark List Accent 6" w:semiHidden="0" w:uiPriority="70" w:unhideWhenUsed="0"/>
-    <w:lsdException w:name="Colorful Shading Accent 6" w:semiHidden="0" w:uiPriority="71" w:unhideWhenUsed="0"/>
-    <w:lsdException w:name="Colorful List Accent 6" w:semiHidden="0" w:uiPriority="72" w:unhideWhenUsed="0"/>
-    <w:lsdException w:name="Colorful Grid Accent 6" w:semiHidden="0" w:uiPriority="73" w:unhideWhenUsed="0"/>
-    <w:lsdException w:name="Subtle Emphasis" w:uiPriority="19" w:unhideWhenUsed="0" w:qFormat="1"/>
-    <w:lsdException w:name="Intense Emphasis" w:uiPriority="21" w:unhideWhenUsed="0" w:qFormat="1"/>
-    <w:lsdException w:name="Subtle Reference" w:uiPriority="31" w:unhideWhenUsed="0" w:qFormat="1"/>
-    <w:lsdException w:name="Intense Reference" w:uiPriority="32" w:unhideWhenUsed="0" w:qFormat="1"/>
-    <w:lsdException w:name="Book Title" w:uiPriority="33" w:unhideWhenUsed="0" w:qFormat="1"/>
-    <w:lsdException w:name="Bibliography" w:uiPriority="37"/>
-    <w:lsdException w:name="TOC Heading" w:uiPriority="39" w:qFormat="1"/>
+  <w:latentStyles w:defLockedState="0" w:defUIPriority="99" w:defSemiHidden="0" w:defUnhideWhenUsed="0" w:defQFormat="0" w:count="371">
+    <w:lsdException w:name="Normal" w:uiPriority="0" w:qFormat="1"/>
+    <w:lsdException w:name="heading 1" w:qFormat="1"/>
+    <w:lsdException w:name="heading 2" w:qFormat="1"/>
+    <w:lsdException w:name="heading 3" w:qFormat="1"/>
+    <w:lsdException w:name="heading 5" w:uiPriority="5"/>
+    <w:lsdException w:name="heading 6" w:semiHidden="1" w:uiPriority="59"/>
+    <w:lsdException w:name="heading 7" w:semiHidden="1" w:uiPriority="9" w:unhideWhenUsed="1" w:qFormat="1"/>
+    <w:lsdException w:name="heading 8" w:semiHidden="1" w:uiPriority="9" w:unhideWhenUsed="1" w:qFormat="1"/>
+    <w:lsdException w:name="heading 9" w:semiHidden="1" w:uiPriority="9" w:unhideWhenUsed="1" w:qFormat="1"/>
+    <w:lsdException w:name="index 1" w:semiHidden="1" w:unhideWhenUsed="1"/>
+    <w:lsdException w:name="index 2" w:semiHidden="1" w:unhideWhenUsed="1"/>
+    <w:lsdException w:name="index 3" w:semiHidden="1" w:unhideWhenUsed="1"/>
+    <w:lsdException w:name="index 4" w:semiHidden="1" w:unhideWhenUsed="1"/>
+    <w:lsdException w:name="index 5" w:semiHidden="1" w:unhideWhenUsed="1"/>
+    <w:lsdException w:name="index 6" w:semiHidden="1" w:unhideWhenUsed="1"/>
+    <w:lsdException w:name="index 7" w:semiHidden="1" w:unhideWhenUsed="1"/>
+    <w:lsdException w:name="index 8" w:semiHidden="1" w:unhideWhenUsed="1"/>
+    <w:lsdException w:name="index 9" w:semiHidden="1" w:unhideWhenUsed="1"/>
+    <w:lsdException w:name="toc 1" w:semiHidden="1" w:uiPriority="39" w:unhideWhenUsed="1"/>
+    <w:lsdException w:name="toc 2" w:semiHidden="1" w:uiPriority="39" w:unhideWhenUsed="1"/>
+    <w:lsdException w:name="toc 3" w:semiHidden="1" w:uiPriority="39" w:unhideWhenUsed="1"/>
+    <w:lsdException w:name="toc 4" w:semiHidden="1" w:uiPriority="39" w:unhideWhenUsed="1"/>
+    <w:lsdException w:name="toc 5" w:semiHidden="1" w:uiPriority="39" w:unhideWhenUsed="1"/>
+    <w:lsdException w:name="toc 6" w:semiHidden="1" w:uiPriority="39" w:unhideWhenUsed="1"/>
+    <w:lsdException w:name="toc 7" w:semiHidden="1" w:uiPriority="39" w:unhideWhenUsed="1"/>
+    <w:lsdException w:name="toc 8" w:semiHidden="1" w:uiPriority="39" w:unhideWhenUsed="1"/>
+    <w:lsdException w:name="toc 9" w:semiHidden="1" w:uiPriority="39" w:unhideWhenUsed="1"/>
+    <w:lsdException w:name="Normal Indent" w:semiHidden="1" w:unhideWhenUsed="1"/>
+    <w:lsdException w:name="footnote text" w:semiHidden="1" w:unhideWhenUsed="1"/>
+    <w:lsdException w:name="annotation text" w:semiHidden="1" w:unhideWhenUsed="1"/>
+    <w:lsdException w:name="header" w:semiHidden="1" w:unhideWhenUsed="1"/>
+    <w:lsdException w:name="footer" w:semiHidden="1" w:unhideWhenUsed="1"/>
+    <w:lsdException w:name="index heading" w:semiHidden="1" w:unhideWhenUsed="1"/>
+    <w:lsdException w:name="caption" w:semiHidden="1" w:uiPriority="35" w:unhideWhenUsed="1" w:qFormat="1"/>
+    <w:lsdException w:name="table of figures" w:semiHidden="1" w:unhideWhenUsed="1"/>
+    <w:lsdException w:name="envelope address" w:semiHidden="1" w:unhideWhenUsed="1"/>
+    <w:lsdException w:name="envelope return" w:semiHidden="1" w:unhideWhenUsed="1"/>
+    <w:lsdException w:name="footnote reference" w:semiHidden="1" w:unhideWhenUsed="1"/>
+    <w:lsdException w:name="annotation reference" w:semiHidden="1" w:unhideWhenUsed="1"/>
+    <w:lsdException w:name="line number" w:semiHidden="1" w:unhideWhenUsed="1"/>
+    <w:lsdException w:name="page number" w:semiHidden="1" w:unhideWhenUsed="1"/>
+    <w:lsdException w:name="endnote reference" w:semiHidden="1" w:unhideWhenUsed="1"/>
+    <w:lsdException w:name="endnote text" w:semiHidden="1" w:unhideWhenUsed="1"/>
+    <w:lsdException w:name="table of authorities" w:semiHidden="1" w:unhideWhenUsed="1"/>
+    <w:lsdException w:name="macro" w:semiHidden="1" w:unhideWhenUsed="1"/>
+    <w:lsdException w:name="toa heading" w:semiHidden="1" w:unhideWhenUsed="1"/>
+    <w:lsdException w:name="List" w:semiHidden="1" w:unhideWhenUsed="1"/>
+    <w:lsdException w:name="List Bullet" w:semiHidden="1" w:unhideWhenUsed="1"/>
+    <w:lsdException w:name="List Number" w:semiHidden="1" w:unhideWhenUsed="1"/>
+    <w:lsdException w:name="List 2" w:semiHidden="1" w:unhideWhenUsed="1"/>
+    <w:lsdException w:name="List 3" w:semiHidden="1" w:unhideWhenUsed="1"/>
+    <w:lsdException w:name="List 4" w:semiHidden="1" w:unhideWhenUsed="1"/>
+    <w:lsdException w:name="List 5" w:semiHidden="1" w:unhideWhenUsed="1"/>
+    <w:lsdException w:name="List Bullet 2" w:semiHidden="1" w:unhideWhenUsed="1"/>
+    <w:lsdException w:name="List Bullet 3" w:semiHidden="1" w:unhideWhenUsed="1"/>
+    <w:lsdException w:name="List Bullet 4" w:semiHidden="1" w:unhideWhenUsed="1"/>
+    <w:lsdException w:name="List Bullet 5" w:semiHidden="1" w:unhideWhenUsed="1"/>
+    <w:lsdException w:name="List Number 2" w:semiHidden="1" w:unhideWhenUsed="1"/>
+    <w:lsdException w:name="List Number 3" w:semiHidden="1" w:unhideWhenUsed="1"/>
+    <w:lsdException w:name="List Number 4" w:semiHidden="1" w:unhideWhenUsed="1"/>
+    <w:lsdException w:name="List Number 5" w:semiHidden="1" w:unhideWhenUsed="1"/>
+    <w:lsdException w:name="Title" w:uiPriority="10" w:qFormat="1"/>
+    <w:lsdException w:name="Closing" w:semiHidden="1" w:unhideWhenUsed="1"/>
+    <w:lsdException w:name="Signature" w:semiHidden="1" w:unhideWhenUsed="1"/>
+    <w:lsdException w:name="Default Paragraph Font" w:semiHidden="1" w:uiPriority="1" w:unhideWhenUsed="1"/>
+    <w:lsdException w:name="Body Text" w:semiHidden="1" w:unhideWhenUsed="1"/>
+    <w:lsdException w:name="Body Text Indent" w:semiHidden="1" w:unhideWhenUsed="1"/>
+    <w:lsdException w:name="List Continue" w:semiHidden="1" w:unhideWhenUsed="1"/>
+    <w:lsdException w:name="List Continue 2" w:semiHidden="1" w:unhideWhenUsed="1"/>
+    <w:lsdException w:name="List Continue 3" w:semiHidden="1" w:unhideWhenUsed="1"/>
+    <w:lsdException w:name="List Continue 4" w:semiHidden="1" w:unhideWhenUsed="1"/>
+    <w:lsdException w:name="List Continue 5" w:semiHidden="1" w:unhideWhenUsed="1"/>
+    <w:lsdException w:name="Message Header" w:semiHidden="1" w:unhideWhenUsed="1"/>
+    <w:lsdException w:name="Subtitle" w:semiHidden="1" w:uiPriority="11" w:qFormat="1"/>
+    <w:lsdException w:name="Salutation" w:semiHidden="1" w:unhideWhenUsed="1"/>
+    <w:lsdException w:name="Date" w:semiHidden="1" w:unhideWhenUsed="1"/>
+    <w:lsdException w:name="Body Text First Indent" w:semiHidden="1" w:unhideWhenUsed="1"/>
+    <w:lsdException w:name="Body Text First Indent 2" w:semiHidden="1" w:unhideWhenUsed="1"/>
+    <w:lsdException w:name="Note Heading" w:semiHidden="1" w:unhideWhenUsed="1"/>
+    <w:lsdException w:name="Body Text 2" w:semiHidden="1" w:unhideWhenUsed="1"/>
+    <w:lsdException w:name="Body Text 3" w:semiHidden="1" w:unhideWhenUsed="1"/>
+    <w:lsdException w:name="Body Text Indent 2" w:semiHidden="1" w:unhideWhenUsed="1"/>
+    <w:lsdException w:name="Body Text Indent 3" w:semiHidden="1" w:unhideWhenUsed="1"/>
+    <w:lsdException w:name="Block Text" w:semiHidden="1" w:unhideWhenUsed="1"/>
+    <w:lsdException w:name="Hyperlink" w:semiHidden="1" w:unhideWhenUsed="1"/>
+    <w:lsdException w:name="FollowedHyperlink" w:semiHidden="1" w:unhideWhenUsed="1"/>
+    <w:lsdException w:name="Strong" w:uiPriority="22" w:qFormat="1"/>
+    <w:lsdException w:name="Emphasis" w:uiPriority="20" w:qFormat="1"/>
+    <w:lsdException w:name="Document Map" w:semiHidden="1" w:unhideWhenUsed="1"/>
+    <w:lsdException w:name="Plain Text" w:semiHidden="1" w:unhideWhenUsed="1"/>
+    <w:lsdException w:name="E-mail Signature" w:semiHidden="1" w:unhideWhenUsed="1"/>
+    <w:lsdException w:name="HTML Top of Form" w:semiHidden="1" w:unhideWhenUsed="1"/>
+    <w:lsdException w:name="HTML Bottom of Form" w:semiHidden="1" w:unhideWhenUsed="1"/>
+    <w:lsdException w:name="Normal (Web)" w:semiHidden="1" w:unhideWhenUsed="1"/>
+    <w:lsdException w:name="HTML Acronym" w:semiHidden="1" w:unhideWhenUsed="1"/>
+    <w:lsdException w:name="HTML Address" w:semiHidden="1" w:unhideWhenUsed="1"/>
+    <w:lsdException w:name="HTML Cite" w:semiHidden="1" w:unhideWhenUsed="1"/>
+    <w:lsdException w:name="HTML Code" w:semiHidden="1" w:unhideWhenUsed="1"/>
+    <w:lsdException w:name="HTML Definition" w:semiHidden="1" w:unhideWhenUsed="1"/>
+    <w:lsdException w:name="HTML Keyboard" w:semiHidden="1" w:unhideWhenUsed="1"/>
+    <w:lsdException w:name="HTML Preformatted" w:semiHidden="1" w:unhideWhenUsed="1"/>
+    <w:lsdException w:name="HTML Sample" w:semiHidden="1" w:unhideWhenUsed="1"/>
+    <w:lsdException w:name="HTML Typewriter" w:semiHidden="1" w:unhideWhenUsed="1"/>
+    <w:lsdException w:name="HTML Variable" w:semiHidden="1" w:unhideWhenUsed="1"/>
+    <w:lsdException w:name="Normal Table" w:semiHidden="1" w:unhideWhenUsed="1"/>
+    <w:lsdException w:name="annotation subject" w:semiHidden="1" w:unhideWhenUsed="1"/>
+    <w:lsdException w:name="No List" w:semiHidden="1" w:unhideWhenUsed="1"/>
+    <w:lsdException w:name="Outline List 1" w:semiHidden="1" w:unhideWhenUsed="1"/>
+    <w:lsdException w:name="Outline List 2" w:semiHidden="1" w:unhideWhenUsed="1"/>
+    <w:lsdException w:name="Outline List 3" w:semiHidden="1" w:unhideWhenUsed="1"/>
+    <w:lsdException w:name="Table Simple 1" w:semiHidden="1" w:unhideWhenUsed="1"/>
+    <w:lsdException w:name="Table Simple 2" w:semiHidden="1" w:unhideWhenUsed="1"/>
+    <w:lsdException w:name="Table Simple 3" w:semiHidden="1" w:unhideWhenUsed="1"/>
+    <w:lsdException w:name="Table Classic 1" w:semiHidden="1" w:unhideWhenUsed="1"/>
+    <w:lsdException w:name="Table Classic 2" w:semiHidden="1" w:unhideWhenUsed="1"/>
+    <w:lsdException w:name="Table Classic 3" w:semiHidden="1" w:unhideWhenUsed="1"/>
+    <w:lsdException w:name="Table Classic 4" w:semiHidden="1" w:unhideWhenUsed="1"/>
+    <w:lsdException w:name="Table Colorful 1" w:semiHidden="1" w:unhideWhenUsed="1"/>
+    <w:lsdException w:name="Table Colorful 2" w:semiHidden="1" w:unhideWhenUsed="1"/>
+    <w:lsdException w:name="Table Colorful 3" w:semiHidden="1" w:unhideWhenUsed="1"/>
+    <w:lsdException w:name="Table Columns 1" w:semiHidden="1" w:unhideWhenUsed="1"/>
+    <w:lsdException w:name="Table Columns 2" w:semiHidden="1" w:unhideWhenUsed="1"/>
+    <w:lsdException w:name="Table Columns 3" w:semiHidden="1" w:unhideWhenUsed="1"/>
+    <w:lsdException w:name="Table Columns 4" w:semiHidden="1" w:unhideWhenUsed="1"/>
+    <w:lsdException w:name="Table Columns 5" w:semiHidden="1" w:unhideWhenUsed="1"/>
+    <w:lsdException w:name="Table Grid 1" w:semiHidden="1" w:unhideWhenUsed="1"/>
+    <w:lsdException w:name="Table Grid 2" w:semiHidden="1" w:unhideWhenUsed="1"/>
+    <w:lsdException w:name="Table Grid 3" w:semiHidden="1" w:unhideWhenUsed="1"/>
+    <w:lsdException w:name="Table Grid 4" w:semiHidden="1" w:unhideWhenUsed="1"/>
+    <w:lsdException w:name="Table Grid 5" w:semiHidden="1" w:unhideWhenUsed="1"/>
+    <w:lsdException w:name="Table Grid 6" w:semiHidden="1" w:unhideWhenUsed="1"/>
+    <w:lsdException w:name="Table Grid 7" w:semiHidden="1" w:unhideWhenUsed="1"/>
+    <w:lsdException w:name="Table Grid 8" w:semiHidden="1" w:unhideWhenUsed="1"/>
+    <w:lsdException w:name="Table List 1" w:semiHidden="1" w:unhideWhenUsed="1"/>
+    <w:lsdException w:name="Table List 2" w:semiHidden="1" w:unhideWhenUsed="1"/>
+    <w:lsdException w:name="Table List 3" w:semiHidden="1" w:unhideWhenUsed="1"/>
+    <w:lsdException w:name="Table List 4" w:semiHidden="1" w:unhideWhenUsed="1"/>
+    <w:lsdException w:name="Table List 5" w:semiHidden="1" w:unhideWhenUsed="1"/>
+    <w:lsdException w:name="Table List 6" w:semiHidden="1" w:unhideWhenUsed="1"/>
+    <w:lsdException w:name="Table List 7" w:semiHidden="1" w:unhideWhenUsed="1"/>
+    <w:lsdException w:name="Table List 8" w:semiHidden="1" w:unhideWhenUsed="1"/>
+    <w:lsdException w:name="Table 3D effects 1" w:semiHidden="1" w:unhideWhenUsed="1"/>
+    <w:lsdException w:name="Table 3D effects 2" w:semiHidden="1" w:unhideWhenUsed="1"/>
+    <w:lsdException w:name="Table 3D effects 3" w:semiHidden="1" w:unhideWhenUsed="1"/>
+    <w:lsdException w:name="Table Contemporary" w:semiHidden="1" w:unhideWhenUsed="1"/>
+    <w:lsdException w:name="Table Elegant" w:semiHidden="1" w:unhideWhenUsed="1"/>
+    <w:lsdException w:name="Table Professional" w:semiHidden="1" w:unhideWhenUsed="1"/>
+    <w:lsdException w:name="Table Subtle 1" w:semiHidden="1" w:unhideWhenUsed="1"/>
+    <w:lsdException w:name="Table Subtle 2" w:semiHidden="1" w:unhideWhenUsed="1"/>
+    <w:lsdException w:name="Table Web 1" w:semiHidden="1" w:unhideWhenUsed="1"/>
+    <w:lsdException w:name="Table Web 2" w:semiHidden="1" w:unhideWhenUsed="1"/>
+    <w:lsdException w:name="Table Web 3" w:semiHidden="1" w:unhideWhenUsed="1"/>
+    <w:lsdException w:name="Balloon Text" w:semiHidden="1" w:unhideWhenUsed="1"/>
+    <w:lsdException w:name="Table Grid" w:uiPriority="59"/>
+    <w:lsdException w:name="Table Theme" w:semiHidden="1" w:unhideWhenUsed="1"/>
+    <w:lsdException w:name="Placeholder Text" w:semiHidden="1"/>
+    <w:lsdException w:name="No Spacing" w:semiHidden="1" w:uiPriority="1"/>
+    <w:lsdException w:name="Light Shading" w:uiPriority="60"/>
+    <w:lsdException w:name="Light List" w:uiPriority="61"/>
+    <w:lsdException w:name="Light Grid" w:uiPriority="62"/>
+    <w:lsdException w:name="Medium Shading 1" w:uiPriority="63"/>
+    <w:lsdException w:name="Medium Shading 2" w:uiPriority="64"/>
+    <w:lsdException w:name="Medium List 1" w:uiPriority="65"/>
+    <w:lsdException w:name="Medium List 2" w:uiPriority="66"/>
+    <w:lsdException w:name="Medium Grid 1" w:uiPriority="67"/>
+    <w:lsdException w:name="Medium Grid 2" w:uiPriority="68"/>
+    <w:lsdException w:name="Medium Grid 3" w:uiPriority="69"/>
+    <w:lsdException w:name="Dark List" w:uiPriority="70"/>
+    <w:lsdException w:name="Colorful Shading" w:uiPriority="71"/>
+    <w:lsdException w:name="Colorful List" w:uiPriority="72"/>
+    <w:lsdException w:name="Colorful Grid" w:uiPriority="73"/>
+    <w:lsdException w:name="Light Shading Accent 1" w:uiPriority="60"/>
+    <w:lsdException w:name="Light List Accent 1" w:uiPriority="61"/>
+    <w:lsdException w:name="Light Grid Accent 1" w:uiPriority="62"/>
+    <w:lsdException w:name="Medium Shading 1 Accent 1" w:uiPriority="63"/>
+    <w:lsdException w:name="Medium Shading 2 Accent 1" w:uiPriority="64"/>
+    <w:lsdException w:name="Medium List 1 Accent 1" w:uiPriority="65"/>
+    <w:lsdException w:name="Revision" w:semiHidden="1"/>
+    <w:lsdException w:name="List Paragraph" w:uiPriority="34" w:qFormat="1"/>
+    <w:lsdException w:name="Quote" w:uiPriority="29" w:qFormat="1"/>
+    <w:lsdException w:name="Intense Quote" w:uiPriority="30" w:qFormat="1"/>
+    <w:lsdException w:name="Medium List 2 Accent 1" w:uiPriority="66"/>
+    <w:lsdException w:name="Medium Grid 1 Accent 1" w:uiPriority="67"/>
+    <w:lsdException w:name="Medium Grid 2 Accent 1" w:uiPriority="68"/>
+    <w:lsdException w:name="Medium Grid 3 Accent 1" w:uiPriority="69"/>
+    <w:lsdException w:name="Dark List Accent 1" w:uiPriority="70"/>
+    <w:lsdException w:name="Colorful Shading Accent 1" w:uiPriority="71"/>
+    <w:lsdException w:name="Colorful List Accent 1" w:uiPriority="72"/>
+    <w:lsdException w:name="Colorful Grid Accent 1" w:uiPriority="73"/>
+    <w:lsdException w:name="Light Shading Accent 2" w:uiPriority="60"/>
+    <w:lsdException w:name="Light List Accent 2" w:uiPriority="61"/>
+    <w:lsdException w:name="Light Grid Accent 2" w:uiPriority="62"/>
+    <w:lsdException w:name="Medium Shading 1 Accent 2" w:uiPriority="63"/>
+    <w:lsdException w:name="Medium Shading 2 Accent 2" w:uiPriority="64"/>
+    <w:lsdException w:name="Medium List 1 Accent 2" w:uiPriority="65"/>
+    <w:lsdException w:name="Medium List 2 Accent 2" w:uiPriority="66"/>
+    <w:lsdException w:name="Medium Grid 1 Accent 2" w:uiPriority="67"/>
+    <w:lsdException w:name="Medium Grid 2 Accent 2" w:uiPriority="68"/>
+    <w:lsdException w:name="Medium Grid 3 Accent 2" w:uiPriority="69"/>
+    <w:lsdException w:name="Dark List Accent 2" w:uiPriority="70"/>
+    <w:lsdException w:name="Colorful Shading Accent 2" w:uiPriority="71"/>
+    <w:lsdException w:name="Colorful List Accent 2" w:uiPriority="72"/>
+    <w:lsdException w:name="Colorful Grid Accent 2" w:uiPriority="73"/>
+    <w:lsdException w:name="Light Shading Accent 3" w:uiPriority="60"/>
+    <w:lsdException w:name="Light List Accent 3" w:uiPriority="61"/>
+    <w:lsdException w:name="Light Grid Accent 3" w:uiPriority="62"/>
+    <w:lsdException w:name="Medium Shading 1 Accent 3" w:uiPriority="63"/>
+    <w:lsdException w:name="Medium Shading 2 Accent 3" w:uiPriority="64"/>
+    <w:lsdException w:name="Medium List 1 Accent 3" w:uiPriority="65"/>
+    <w:lsdException w:name="Medium List 2 Accent 3" w:uiPriority="66"/>
+    <w:lsdException w:name="Medium Grid 1 Accent 3" w:uiPriority="67"/>
+    <w:lsdException w:name="Medium Grid 2 Accent 3" w:uiPriority="68"/>
+    <w:lsdException w:name="Medium Grid 3 Accent 3" w:uiPriority="69"/>
+    <w:lsdException w:name="Dark List Accent 3" w:uiPriority="70"/>
+    <w:lsdException w:name="Colorful Shading Accent 3" w:uiPriority="71"/>
+    <w:lsdException w:name="Colorful List Accent 3" w:uiPriority="72"/>
+    <w:lsdException w:name="Colorful Grid Accent 3" w:uiPriority="73"/>
+    <w:lsdException w:name="Light Shading Accent 4" w:uiPriority="60"/>
+    <w:lsdException w:name="Light List Accent 4" w:uiPriority="61"/>
+    <w:lsdException w:name="Light Grid Accent 4" w:uiPriority="62"/>
+    <w:lsdException w:name="Medium Shading 1 Accent 4" w:uiPriority="63"/>
+    <w:lsdException w:name="Medium Shading 2 Accent 4" w:uiPriority="64"/>
+    <w:lsdException w:name="Medium List 1 Accent 4" w:uiPriority="65"/>
+    <w:lsdException w:name="Medium List 2 Accent 4" w:uiPriority="66"/>
+    <w:lsdException w:name="Medium Grid 1 Accent 4" w:uiPriority="67"/>
+    <w:lsdException w:name="Medium Grid 2 Accent 4" w:uiPriority="68"/>
+    <w:lsdException w:name="Medium Grid 3 Accent 4" w:uiPriority="69"/>
+    <w:lsdException w:name="Dark List Accent 4" w:uiPriority="70"/>
+    <w:lsdException w:name="Colorful Shading Accent 4" w:uiPriority="71"/>
+    <w:lsdException w:name="Colorful List Accent 4" w:uiPriority="72"/>
+    <w:lsdException w:name="Colorful Grid Accent 4" w:uiPriority="73"/>
+    <w:lsdException w:name="Light Shading Accent 5" w:uiPriority="60"/>
+    <w:lsdException w:name="Light List Accent 5" w:uiPriority="61"/>
+    <w:lsdException w:name="Light Grid Accent 5" w:uiPriority="62"/>
+    <w:lsdException w:name="Medium Shading 1 Accent 5" w:uiPriority="63"/>
+    <w:lsdException w:name="Medium Shading 2 Accent 5" w:uiPriority="64"/>
+    <w:lsdException w:name="Medium List 1 Accent 5" w:uiPriority="65"/>
+    <w:lsdException w:name="Medium List 2 Accent 5" w:uiPriority="66"/>
+    <w:lsdException w:name="Medium Grid 1 Accent 5" w:uiPriority="67"/>
+    <w:lsdException w:name="Medium Grid 2 Accent 5" w:uiPriority="68"/>
+    <w:lsdException w:name="Medium Grid 3 Accent 5" w:uiPriority="69"/>
+    <w:lsdException w:name="Dark List Accent 5" w:uiPriority="70"/>
+    <w:lsdException w:name="Colorful Shading Accent 5" w:uiPriority="71"/>
+    <w:lsdException w:name="Colorful List Accent 5" w:uiPriority="72"/>
+    <w:lsdException w:name="Colorful Grid Accent 5" w:uiPriority="73"/>
+    <w:lsdException w:name="Light Shading Accent 6" w:uiPriority="60"/>
+    <w:lsdException w:name="Light List Accent 6" w:uiPriority="61"/>
+    <w:lsdException w:name="Light Grid Accent 6" w:uiPriority="62"/>
+    <w:lsdException w:name="Medium Shading 1 Accent 6" w:uiPriority="63"/>
+    <w:lsdException w:name="Medium Shading 2 Accent 6" w:uiPriority="64"/>
+    <w:lsdException w:name="Medium List 1 Accent 6" w:uiPriority="65"/>
+    <w:lsdException w:name="Medium List 2 Accent 6" w:uiPriority="66"/>
+    <w:lsdException w:name="Medium Grid 1 Accent 6" w:uiPriority="67"/>
+    <w:lsdException w:name="Medium Grid 2 Accent 6" w:uiPriority="68"/>
+    <w:lsdException w:name="Medium Grid 3 Accent 6" w:uiPriority="69"/>
+    <w:lsdException w:name="Dark List Accent 6" w:uiPriority="70"/>
+    <w:lsdException w:name="Colorful Shading Accent 6" w:uiPriority="71"/>
+    <w:lsdException w:name="Colorful List Accent 6" w:uiPriority="72"/>
+    <w:lsdException w:name="Colorful Grid Accent 6" w:uiPriority="73"/>
+    <w:lsdException w:name="Subtle Emphasis" w:uiPriority="19" w:qFormat="1"/>
+    <w:lsdException w:name="Intense Emphasis" w:uiPriority="21" w:qFormat="1"/>
+    <w:lsdException w:name="Subtle Reference" w:uiPriority="31" w:qFormat="1"/>
+    <w:lsdException w:name="Intense Reference" w:uiPriority="32" w:qFormat="1"/>
+    <w:lsdException w:name="Book Title" w:uiPriority="33" w:qFormat="1"/>
+    <w:lsdException w:name="Bibliography" w:semiHidden="1" w:uiPriority="37" w:unhideWhenUsed="1"/>
+    <w:lsdException w:name="TOC Heading" w:semiHidden="1" w:uiPriority="39" w:unhideWhenUsed="1" w:qFormat="1"/>
+    <w:lsdException w:name="Plain Table 1" w:uiPriority="41"/>
+    <w:lsdException w:name="Plain Table 2" w:uiPriority="42"/>
+    <w:lsdException w:name="Plain Table 3" w:uiPriority="43"/>
+    <w:lsdException w:name="Plain Table 4" w:uiPriority="44"/>
+    <w:lsdException w:name="Plain Table 5" w:uiPriority="45"/>
+    <w:lsdException w:name="Grid Table Light" w:uiPriority="40"/>
+    <w:lsdException w:name="Grid Table 1 Light" w:uiPriority="46"/>
+    <w:lsdException w:name="Grid Table 2" w:uiPriority="47"/>
+    <w:lsdException w:name="Grid Table 3" w:uiPriority="48"/>
+    <w:lsdException w:name="Grid Table 4" w:uiPriority="49"/>
+    <w:lsdException w:name="Grid Table 5 Dark" w:uiPriority="50"/>
+    <w:lsdException w:name="Grid Table 6 Colorful" w:uiPriority="51"/>
+    <w:lsdException w:name="Grid Table 7 Colorful" w:uiPriority="52"/>
+    <w:lsdException w:name="Grid Table 1 Light Accent 1" w:uiPriority="46"/>
+    <w:lsdException w:name="Grid Table 2 Accent 1" w:uiPriority="47"/>
+    <w:lsdException w:name="Grid Table 3 Accent 1" w:uiPriority="48"/>
+    <w:lsdException w:name="Grid Table 4 Accent 1" w:uiPriority="49"/>
+    <w:lsdException w:name="Grid Table 5 Dark Accent 1" w:uiPriority="50"/>
+    <w:lsdException w:name="Grid Table 6 Colorful Accent 1" w:uiPriority="51"/>
+    <w:lsdException w:name="Grid Table 7 Colorful Accent 1" w:uiPriority="52"/>
+    <w:lsdException w:name="Grid Table 1 Light Accent 2" w:uiPriority="46"/>
+    <w:lsdException w:name="Grid Table 2 Accent 2" w:uiPriority="47"/>
+    <w:lsdException w:name="Grid Table 3 Accent 2" w:uiPriority="48"/>
+    <w:lsdException w:name="Grid Table 4 Accent 2" w:uiPriority="49"/>
+    <w:lsdException w:name="Grid Table 5 Dark Accent 2" w:uiPriority="50"/>
+    <w:lsdException w:name="Grid Table 6 Colorful Accent 2" w:uiPriority="51"/>
+    <w:lsdException w:name="Grid Table 7 Colorful Accent 2" w:uiPriority="52"/>
+    <w:lsdException w:name="Grid Table 1 Light Accent 3" w:uiPriority="46"/>
+    <w:lsdException w:name="Grid Table 2 Accent 3" w:uiPriority="47"/>
+    <w:lsdException w:name="Grid Table 3 Accent 3" w:uiPriority="48"/>
+    <w:lsdException w:name="Grid Table 4 Accent 3" w:uiPriority="49"/>
+    <w:lsdException w:name="Grid Table 5 Dark Accent 3" w:uiPriority="50"/>
+    <w:lsdException w:name="Grid Table 6 Colorful Accent 3" w:uiPriority="51"/>
+    <w:lsdException w:name="Grid Table 7 Colorful Accent 3" w:uiPriority="52"/>
+    <w:lsdException w:name="Grid Table 1 Light Accent 4" w:uiPriority="46"/>
+    <w:lsdException w:name="Grid Table 2 Accent 4" w:uiPriority="47"/>
+    <w:lsdException w:name="Grid Table 3 Accent 4" w:uiPriority="48"/>
+    <w:lsdException w:name="Grid Table 4 Accent 4" w:uiPriority="49"/>
+    <w:lsdException w:name="Grid Table 5 Dark Accent 4" w:uiPriority="50"/>
+    <w:lsdException w:name="Grid Table 6 Colorful Accent 4" w:uiPriority="51"/>
+    <w:lsdException w:name="Grid Table 7 Colorful Accent 4" w:uiPriority="52"/>
+    <w:lsdException w:name="Grid Table 1 Light Accent 5" w:uiPriority="46"/>
+    <w:lsdException w:name="Grid Table 2 Accent 5" w:uiPriority="47"/>
+    <w:lsdException w:name="Grid Table 3 Accent 5" w:uiPriority="48"/>
+    <w:lsdException w:name="Grid Table 4 Accent 5" w:uiPriority="49"/>
+    <w:lsdException w:name="Grid Table 5 Dark Accent 5" w:uiPriority="50"/>
+    <w:lsdException w:name="Grid Table 6 Colorful Accent 5" w:uiPriority="51"/>
+    <w:lsdException w:name="Grid Table 7 Colorful Accent 5" w:uiPriority="52"/>
+    <w:lsdException w:name="Grid Table 1 Light Accent 6" w:uiPriority="46"/>
+    <w:lsdException w:name="Grid Table 2 Accent 6" w:uiPriority="47"/>
+    <w:lsdException w:name="Grid Table 3 Accent 6" w:uiPriority="48"/>
+    <w:lsdException w:name="Grid Table 4 Accent 6" w:uiPriority="49"/>
+    <w:lsdException w:name="Grid Table 5 Dark Accent 6" w:uiPriority="50"/>
+    <w:lsdException w:name="Grid Table 6 Colorful Accent 6" w:uiPriority="51"/>
+    <w:lsdException w:name="Grid Table 7 Colorful Accent 6" w:uiPriority="52"/>
+    <w:lsdException w:name="List Table 1 Light" w:uiPriority="46"/>
+    <w:lsdException w:name="List Table 2" w:uiPriority="47"/>
+    <w:lsdException w:name="List Table 3" w:uiPriority="48"/>
+    <w:lsdException w:name="List Table 4" w:uiPriority="49"/>
+    <w:lsdException w:name="List Table 5 Dark" w:uiPriority="50"/>
+    <w:lsdException w:name="List Table 6 Colorful" w:uiPriority="51"/>
+    <w:lsdException w:name="List Table 7 Colorful" w:uiPriority="52"/>
+    <w:lsdException w:name="List Table 1 Light Accent 1" w:uiPriority="46"/>
+    <w:lsdException w:name="List Table 2 Accent 1" w:uiPriority="47"/>
+    <w:lsdException w:name="List Table 3 Accent 1" w:uiPriority="48"/>
+    <w:lsdException w:name="List Table 4 Accent 1" w:uiPriority="49"/>
+    <w:lsdException w:name="List Table 5 Dark Accent 1" w:uiPriority="50"/>
+    <w:lsdException w:name="List Table 6 Colorful Accent 1" w:uiPriority="51"/>
+    <w:lsdException w:name="List Table 7 Colorful Accent 1" w:uiPriority="52"/>
+    <w:lsdException w:name="List Table 1 Light Accent 2" w:uiPriority="46"/>
+    <w:lsdException w:name="List Table 2 Accent 2" w:uiPriority="47"/>
+    <w:lsdException w:name="List Table 3 Accent 2" w:uiPriority="48"/>
+    <w:lsdException w:name="List Table 4 Accent 2" w:uiPriority="49"/>
+    <w:lsdException w:name="List Table 5 Dark Accent 2" w:uiPriority="50"/>
+    <w:lsdException w:name="List Table 6 Colorful Accent 2" w:uiPriority="51"/>
+    <w:lsdException w:name="List Table 7 Colorful Accent 2" w:uiPriority="52"/>
+    <w:lsdException w:name="List Table 1 Light Accent 3" w:uiPriority="46"/>
+    <w:lsdException w:name="List Table 2 Accent 3" w:uiPriority="47"/>
+    <w:lsdException w:name="List Table 3 Accent 3" w:uiPriority="48"/>
+    <w:lsdException w:name="List Table 4 Accent 3" w:uiPriority="49"/>
+    <w:lsdException w:name="List Table 5 Dark Accent 3" w:uiPriority="50"/>
+    <w:lsdException w:name="List Table 6 Colorful Accent 3" w:uiPriority="51"/>
+    <w:lsdException w:name="List Table 7 Colorful Accent 3" w:uiPriority="52"/>
+    <w:lsdException w:name="List Table 1 Light Accent 4" w:uiPriority="46"/>
+    <w:lsdException w:name="List Table 2 Accent 4" w:uiPriority="47"/>
+    <w:lsdException w:name="List Table 3 Accent 4" w:uiPriority="48"/>
+    <w:lsdException w:name="List Table 4 Accent 4" w:uiPriority="49"/>
+    <w:lsdException w:name="List Table 5 Dark Accent 4" w:uiPriority="50"/>
+    <w:lsdException w:name="List Table 6 Colorful Accent 4" w:uiPriority="51"/>
+    <w:lsdException w:name="List Table 7 Colorful Accent 4" w:uiPriority="52"/>
+    <w:lsdException w:name="List Table 1 Light Accent 5" w:uiPriority="46"/>
+    <w:lsdException w:name="List Table 2 Accent 5" w:uiPriority="47"/>
+    <w:lsdException w:name="List Table 3 Accent 5" w:uiPriority="48"/>
+    <w:lsdException w:name="List Table 4 Accent 5" w:uiPriority="49"/>
+    <w:lsdException w:name="List Table 5 Dark Accent 5" w:uiPriority="50"/>
+    <w:lsdException w:name="List Table 6 Colorful Accent 5" w:uiPriority="51"/>
+    <w:lsdException w:name="List Table 7 Colorful Accent 5" w:uiPriority="52"/>
+    <w:lsdException w:name="List Table 1 Light Accent 6" w:uiPriority="46"/>
+    <w:lsdException w:name="List Table 2 Accent 6" w:uiPriority="47"/>
+    <w:lsdException w:name="List Table 3 Accent 6" w:uiPriority="48"/>
+    <w:lsdException w:name="List Table 4 Accent 6" w:uiPriority="49"/>
+    <w:lsdException w:name="List Table 5 Dark Accent 6" w:uiPriority="50"/>
+    <w:lsdException w:name="List Table 6 Colorful Accent 6" w:uiPriority="51"/>
+    <w:lsdException w:name="List Table 7 Colorful Accent 6" w:uiPriority="52"/>
   </w:latentStyles>
   <w:style w:type="paragraph" w:default="1" w:styleId="Normal">
     <w:name w:val="Normal"/>
@@ -4264,7 +3011,7 @@
 </file>
 
 <file path=customXml/itemProps1.xml><?xml version="1.0" encoding="utf-8"?>
-<ds:datastoreItem xmlns:ds="http://schemas.openxmlformats.org/officeDocument/2006/customXml" ds:itemID="{01BEC914-4E15-4113-AF02-576355AF9F1F}">
+<ds:datastoreItem xmlns:ds="http://schemas.openxmlformats.org/officeDocument/2006/customXml" ds:itemID="{D4E24744-E142-4F59-BE2E-2782DE191ADA}">
   <ds:schemaRefs>
     <ds:schemaRef ds:uri="http://schemas.openxmlformats.org/officeDocument/2006/bibliography"/>
   </ds:schemaRefs>

</xml_diff>